<commit_message>
Changes to clarify the two ways to use the tool - cmd and database..
git-svn-id: svn://127.0.0.1/Core@10978 17c802ae-cbca-534c-9e8e-6d19a4926c45
</commit_message>
<xml_diff>
--- a/trunk/admin/Java/shapefile/doc/Java Shapefile Tool Configuration and User Guide.docx
+++ b/trunk/admin/Java/shapefile/doc/Java Shapefile Tool Configuration and User Guide.docx
@@ -10,6 +10,8 @@
           <w:szCs w:val="28"/>
         </w:rPr>
       </w:pPr>
+      <w:bookmarkStart w:id="0" w:name="_GoBack"/>
+      <w:bookmarkEnd w:id="0"/>
     </w:p>
     <w:p>
       <w:pPr>
@@ -272,16 +274,7 @@
           <w:sz w:val="28"/>
           <w:szCs w:val="28"/>
         </w:rPr>
-        <w:t>November</w:t>
-      </w:r>
-      <w:r>
-        <w:rPr>
-          <w:rFonts w:cs="Arial"/>
-          <w:b/>
-          <w:sz w:val="28"/>
-          <w:szCs w:val="28"/>
-        </w:rPr>
-        <w:t xml:space="preserve"> 2017</w:t>
+        <w:t>January 2018</w:t>
       </w:r>
     </w:p>
     <w:p>
@@ -2636,7 +2629,14 @@
                 <w:rStyle w:val="Hyperlink"/>
                 <w:noProof/>
               </w:rPr>
-              <w:t xml:space="preserve">Class – </w:t>
+              <w:t>C</w:t>
+            </w:r>
+            <w:r>
+              <w:rPr>
+                <w:rStyle w:val="Hyperlink"/>
+                <w:noProof/>
+              </w:rPr>
+              <w:t xml:space="preserve">lass – </w:t>
             </w:r>
             <w:r>
               <w:rPr>
@@ -2785,15 +2785,15 @@
         </w:numPr>
         <w:spacing w:line="360" w:lineRule="auto"/>
       </w:pPr>
-      <w:bookmarkStart w:id="0" w:name="_Toc496723419"/>
-      <w:bookmarkStart w:id="1" w:name="_Toc499212862"/>
-      <w:bookmarkStart w:id="2" w:name="_Toc417630403"/>
+      <w:bookmarkStart w:id="1" w:name="_Toc496723419"/>
+      <w:bookmarkStart w:id="2" w:name="_Toc499212862"/>
+      <w:bookmarkStart w:id="3" w:name="_Toc417630403"/>
       <w:r>
         <w:lastRenderedPageBreak/>
         <w:t>Introduction</w:t>
       </w:r>
-      <w:bookmarkEnd w:id="0"/>
       <w:bookmarkEnd w:id="1"/>
+      <w:bookmarkEnd w:id="2"/>
     </w:p>
     <w:p>
       <w:pPr>
@@ -3468,31 +3468,227 @@
       <w:pPr>
         <w:ind w:left="426"/>
         <w:jc w:val="both"/>
-      </w:pPr>
+        <w:rPr>
+          <w:sz w:val="20"/>
+          <w:szCs w:val="20"/>
+        </w:rPr>
+      </w:pPr>
+      <w:r>
+        <w:rPr>
+          <w:sz w:val="20"/>
+          <w:szCs w:val="20"/>
+        </w:rPr>
+        <w:t>Th</w:t>
+      </w:r>
+      <w:r>
+        <w:rPr>
+          <w:sz w:val="20"/>
+          <w:szCs w:val="20"/>
+        </w:rPr>
+        <w:t>e</w:t>
+      </w:r>
+      <w:r>
+        <w:rPr>
+          <w:sz w:val="20"/>
+          <w:szCs w:val="20"/>
+        </w:rPr>
+        <w:t xml:space="preserve"> tool can be used in two ways</w:t>
+      </w:r>
+      <w:r>
+        <w:rPr>
+          <w:sz w:val="20"/>
+          <w:szCs w:val="20"/>
+        </w:rPr>
+        <w:t xml:space="preserve">, as a </w:t>
+      </w:r>
+      <w:r>
+        <w:rPr>
+          <w:sz w:val="20"/>
+          <w:szCs w:val="20"/>
+        </w:rPr>
+        <w:t xml:space="preserve">– </w:t>
+      </w:r>
     </w:p>
     <w:p>
       <w:pPr>
+        <w:pStyle w:val="Heading1"/>
+        <w:numPr>
+          <w:ilvl w:val="0"/>
+          <w:numId w:val="32"/>
+        </w:numPr>
+        <w:ind w:hanging="294"/>
+        <w:jc w:val="both"/>
+        <w:rPr>
+          <w:rFonts w:asciiTheme="minorHAnsi" w:hAnsiTheme="minorHAnsi" w:cstheme="minorHAnsi"/>
+          <w:b w:val="0"/>
+          <w:sz w:val="20"/>
+        </w:rPr>
+      </w:pPr>
+      <w:r>
+        <w:rPr>
+          <w:rFonts w:asciiTheme="minorHAnsi" w:hAnsiTheme="minorHAnsi" w:cstheme="minorHAnsi"/>
+          <w:sz w:val="20"/>
+        </w:rPr>
+        <w:t>Command Line Tool –</w:t>
+      </w:r>
+      <w:r>
+        <w:rPr>
+          <w:rFonts w:asciiTheme="minorHAnsi" w:hAnsiTheme="minorHAnsi" w:cstheme="minorHAnsi"/>
+          <w:b w:val="0"/>
+          <w:sz w:val="20"/>
+        </w:rPr>
+        <w:t xml:space="preserve"> </w:t>
+      </w:r>
+      <w:r>
+        <w:rPr>
+          <w:rFonts w:asciiTheme="minorHAnsi" w:hAnsiTheme="minorHAnsi" w:cstheme="minorHAnsi"/>
+          <w:b w:val="0"/>
+          <w:sz w:val="20"/>
+        </w:rPr>
+        <w:t xml:space="preserve">This is for general use where the tool can be </w:t>
+      </w:r>
+      <w:hyperlink w:anchor="_Command_Prompt_Use" w:history="1">
+        <w:r>
+          <w:rPr>
+            <w:rStyle w:val="Hyperlink"/>
+            <w:rFonts w:asciiTheme="minorHAnsi" w:hAnsiTheme="minorHAnsi" w:cstheme="minorHAnsi"/>
+            <w:b w:val="0"/>
+            <w:sz w:val="20"/>
+          </w:rPr>
+          <w:t>installed</w:t>
+        </w:r>
+      </w:hyperlink>
+      <w:r>
+        <w:rPr>
+          <w:rFonts w:asciiTheme="minorHAnsi" w:hAnsiTheme="minorHAnsi" w:cstheme="minorHAnsi"/>
+          <w:b w:val="0"/>
+          <w:sz w:val="20"/>
+        </w:rPr>
+        <w:t xml:space="preserve"> and </w:t>
+      </w:r>
+      <w:hyperlink w:anchor="_Command-line_Usage" w:history="1">
+        <w:r>
+          <w:rPr>
+            <w:rStyle w:val="Hyperlink"/>
+            <w:rFonts w:asciiTheme="minorHAnsi" w:hAnsiTheme="minorHAnsi" w:cstheme="minorHAnsi"/>
+            <w:b w:val="0"/>
+            <w:sz w:val="20"/>
+          </w:rPr>
+          <w:t>used</w:t>
+        </w:r>
+      </w:hyperlink>
+      <w:r>
+        <w:rPr>
+          <w:rFonts w:asciiTheme="minorHAnsi" w:hAnsiTheme="minorHAnsi" w:cstheme="minorHAnsi"/>
+          <w:b w:val="0"/>
+          <w:sz w:val="20"/>
+        </w:rPr>
+        <w:t xml:space="preserve"> from command prompt. </w:t>
+      </w:r>
+    </w:p>
+    <w:p>
+      <w:pPr>
+        <w:pStyle w:val="ListParagraph"/>
+        <w:numPr>
+          <w:ilvl w:val="0"/>
+          <w:numId w:val="32"/>
+        </w:numPr>
+        <w:ind w:hanging="294"/>
+        <w:jc w:val="both"/>
+        <w:rPr>
+          <w:rFonts w:cstheme="minorHAnsi"/>
+          <w:sz w:val="20"/>
+          <w:szCs w:val="20"/>
+        </w:rPr>
+      </w:pPr>
+      <w:r>
+        <w:rPr>
+          <w:rFonts w:cstheme="minorHAnsi"/>
+          <w:b/>
+          <w:sz w:val="20"/>
+          <w:szCs w:val="20"/>
+        </w:rPr>
+        <w:t xml:space="preserve">Database Tool – </w:t>
+      </w:r>
+      <w:r>
+        <w:rPr>
+          <w:rFonts w:cstheme="minorHAnsi"/>
+          <w:sz w:val="20"/>
+          <w:szCs w:val="20"/>
+        </w:rPr>
+        <w:t xml:space="preserve">In case this tool needs to be integrated with another application where storing database user credentials is not recommended (as the tool needs database user credentials to be passed as parameters to extract/upload shapefile), the tool can be </w:t>
+      </w:r>
+      <w:hyperlink w:anchor="_Database_Use_Installation" w:history="1">
+        <w:r>
+          <w:rPr>
+            <w:rStyle w:val="Hyperlink"/>
+            <w:rFonts w:cstheme="minorHAnsi"/>
+            <w:sz w:val="20"/>
+            <w:szCs w:val="20"/>
+          </w:rPr>
+          <w:t>loaded</w:t>
+        </w:r>
+      </w:hyperlink>
+      <w:r>
+        <w:rPr>
+          <w:rFonts w:cstheme="minorHAnsi"/>
+          <w:sz w:val="20"/>
+          <w:szCs w:val="20"/>
+        </w:rPr>
+        <w:t xml:space="preserve"> in database and </w:t>
+      </w:r>
+      <w:hyperlink w:anchor="_Database_Usage" w:history="1">
+        <w:r>
+          <w:rPr>
+            <w:rStyle w:val="Hyperlink"/>
+            <w:rFonts w:cstheme="minorHAnsi"/>
+            <w:sz w:val="20"/>
+            <w:szCs w:val="20"/>
+          </w:rPr>
+          <w:t>used</w:t>
+        </w:r>
+      </w:hyperlink>
+      <w:r>
+        <w:rPr>
+          <w:rFonts w:cstheme="minorHAnsi"/>
+          <w:sz w:val="20"/>
+          <w:szCs w:val="20"/>
+        </w:rPr>
+        <w:t xml:space="preserve"> without requiring to pass the credentials. </w:t>
+      </w:r>
+    </w:p>
+    <w:p>
+      <w:pPr>
         <w:ind w:left="426"/>
         <w:jc w:val="both"/>
       </w:pPr>
-    </w:p>
-    <w:p>
-      <w:pPr>
-        <w:ind w:left="426"/>
-        <w:jc w:val="both"/>
-      </w:pPr>
-    </w:p>
-    <w:p>
-      <w:pPr>
-        <w:ind w:left="426"/>
-        <w:jc w:val="both"/>
-      </w:pPr>
-    </w:p>
-    <w:p>
-      <w:pPr>
-        <w:ind w:left="426"/>
-        <w:jc w:val="both"/>
-      </w:pPr>
+      <w:r>
+        <w:rPr>
+          <w:rFonts w:eastAsia="Times New Roman" w:cstheme="minorHAnsi"/>
+          <w:kern w:val="28"/>
+          <w:sz w:val="20"/>
+          <w:szCs w:val="20"/>
+        </w:rPr>
+        <w:t xml:space="preserve">System requirements, steps to install, usage and logging for both the </w:t>
+      </w:r>
+      <w:r>
+        <w:rPr>
+          <w:rFonts w:eastAsia="Times New Roman" w:cstheme="minorHAnsi"/>
+          <w:kern w:val="28"/>
+          <w:sz w:val="20"/>
+          <w:szCs w:val="20"/>
+        </w:rPr>
+        <w:t>above-mentioned</w:t>
+      </w:r>
+      <w:r>
+        <w:rPr>
+          <w:rFonts w:eastAsia="Times New Roman" w:cstheme="minorHAnsi"/>
+          <w:kern w:val="28"/>
+          <w:sz w:val="20"/>
+          <w:szCs w:val="20"/>
+        </w:rPr>
+        <w:t xml:space="preserve"> ways are explained in detail further in this document.</w:t>
+      </w:r>
     </w:p>
     <w:p>
       <w:pPr>
@@ -3509,14 +3705,14 @@
         </w:numPr>
         <w:spacing w:line="360" w:lineRule="auto"/>
       </w:pPr>
-      <w:bookmarkStart w:id="3" w:name="_Toc496723420"/>
-      <w:bookmarkStart w:id="4" w:name="_Toc499212863"/>
+      <w:bookmarkStart w:id="4" w:name="_Toc496723420"/>
+      <w:bookmarkStart w:id="5" w:name="_Toc499212863"/>
       <w:r>
         <w:lastRenderedPageBreak/>
         <w:t>Installation</w:t>
       </w:r>
-      <w:bookmarkEnd w:id="3"/>
       <w:bookmarkEnd w:id="4"/>
+      <w:bookmarkEnd w:id="5"/>
     </w:p>
     <w:p>
       <w:pPr>
@@ -3536,6 +3732,13 @@
           <w:szCs w:val="20"/>
         </w:rPr>
         <w:t xml:space="preserve"> is the folder containing this document.</w:t>
+      </w:r>
+      <w:r>
+        <w:rPr>
+          <w:sz w:val="20"/>
+          <w:szCs w:val="20"/>
+        </w:rPr>
+        <w:t xml:space="preserve"> </w:t>
       </w:r>
     </w:p>
     <w:p>
@@ -3551,13 +3754,13 @@
         </w:tabs>
         <w:spacing w:before="0"/>
       </w:pPr>
-      <w:bookmarkStart w:id="5" w:name="_Toc496723421"/>
-      <w:bookmarkStart w:id="6" w:name="_Toc499212864"/>
+      <w:bookmarkStart w:id="6" w:name="_Toc496723421"/>
+      <w:bookmarkStart w:id="7" w:name="_Toc499212864"/>
       <w:r>
         <w:t>System Requirements</w:t>
       </w:r>
-      <w:bookmarkEnd w:id="5"/>
       <w:bookmarkEnd w:id="6"/>
+      <w:bookmarkEnd w:id="7"/>
     </w:p>
     <w:p>
       <w:pPr>
@@ -3576,8 +3779,8 @@
           <w:b/>
         </w:rPr>
       </w:pPr>
-      <w:bookmarkStart w:id="7" w:name="_Toc496723422"/>
-      <w:bookmarkStart w:id="8" w:name="_Toc499212865"/>
+      <w:bookmarkStart w:id="8" w:name="_Toc496723422"/>
+      <w:bookmarkStart w:id="9" w:name="_Toc499212865"/>
       <w:r>
         <w:rPr>
           <w:b/>
@@ -3590,8 +3793,8 @@
         </w:rPr>
         <w:t xml:space="preserve"> Requirements</w:t>
       </w:r>
-      <w:bookmarkEnd w:id="7"/>
       <w:bookmarkEnd w:id="8"/>
+      <w:bookmarkEnd w:id="9"/>
     </w:p>
     <w:p>
       <w:pPr>
@@ -3713,7 +3916,19 @@
         <w:rPr>
           <w:sz w:val="20"/>
         </w:rPr>
-        <w:t>ool must have access to the database server on which extract and upload operations are to be performed.</w:t>
+        <w:t xml:space="preserve">ool must have access to the database server on which </w:t>
+      </w:r>
+      <w:r>
+        <w:rPr>
+          <w:sz w:val="20"/>
+        </w:rPr>
+        <w:t>extract,</w:t>
+      </w:r>
+      <w:r>
+        <w:rPr>
+          <w:sz w:val="20"/>
+        </w:rPr>
+        <w:t xml:space="preserve"> and upload operations are to be performed.</w:t>
       </w:r>
     </w:p>
     <w:p>
@@ -3732,8 +3947,8 @@
           <w:b/>
         </w:rPr>
       </w:pPr>
-      <w:bookmarkStart w:id="9" w:name="_Toc496723423"/>
-      <w:bookmarkStart w:id="10" w:name="_Toc499212866"/>
+      <w:bookmarkStart w:id="10" w:name="_Toc496723423"/>
+      <w:bookmarkStart w:id="11" w:name="_Toc499212866"/>
       <w:r>
         <w:rPr>
           <w:b/>
@@ -3746,8 +3961,8 @@
         </w:rPr>
         <w:t xml:space="preserve"> Requirements</w:t>
       </w:r>
-      <w:bookmarkEnd w:id="9"/>
       <w:bookmarkEnd w:id="10"/>
+      <w:bookmarkEnd w:id="11"/>
     </w:p>
     <w:p>
       <w:pPr>
@@ -3798,6 +4013,9 @@
         <w:pStyle w:val="ListParagraph"/>
         <w:spacing w:after="0"/>
         <w:jc w:val="both"/>
+        <w:rPr>
+          <w:sz w:val="20"/>
+        </w:rPr>
       </w:pPr>
       <w:r>
         <w:rPr>
@@ -3810,8 +4028,10 @@
       <w:pPr>
         <w:pStyle w:val="ListParagraph"/>
         <w:spacing w:after="0"/>
-        <w:rPr>
-          <w:sz w:val="20"/>
+        <w:jc w:val="both"/>
+        <w:rPr>
+          <w:sz w:val="20"/>
+          <w:szCs w:val="20"/>
         </w:rPr>
       </w:pPr>
     </w:p>
@@ -3901,6 +4121,7 @@
                               </w:rPr>
                               <w:t xml:space="preserve"> </w:t>
                             </w:r>
+                            <w:proofErr w:type="spellStart"/>
                             <w:r>
                               <w:rPr>
                                 <w:rFonts w:ascii="Courier New" w:hAnsi="Courier New" w:cs="Courier New"/>
@@ -3913,8 +4134,24 @@
                                 <w:highlight w:val="white"/>
                                 <w:lang w:val="en-IN"/>
                               </w:rPr>
-                              <w:t>dbms_java.get_ojvm_property</w:t>
-                            </w:r>
+                              <w:t>dbms_java.get_ojvm_</w:t>
+                            </w:r>
+                            <w:proofErr w:type="gramStart"/>
+                            <w:r>
+                              <w:rPr>
+                                <w:rFonts w:ascii="Courier New" w:hAnsi="Courier New" w:cs="Courier New"/>
+                                <w:b/>
+                                <w:bCs/>
+                                <w:iCs/>
+                                <w:color w:val="000000"/>
+                                <w:sz w:val="20"/>
+                                <w:szCs w:val="20"/>
+                                <w:highlight w:val="white"/>
+                                <w:lang w:val="en-IN"/>
+                              </w:rPr>
+                              <w:t>property</w:t>
+                            </w:r>
+                            <w:proofErr w:type="spellEnd"/>
                             <w:r>
                               <w:rPr>
                                 <w:rFonts w:ascii="Courier New" w:hAnsi="Courier New" w:cs="Courier New"/>
@@ -3926,6 +4163,7 @@
                               </w:rPr>
                               <w:t>(</w:t>
                             </w:r>
+                            <w:proofErr w:type="gramEnd"/>
                             <w:r>
                               <w:rPr>
                                 <w:rFonts w:ascii="Courier New" w:hAnsi="Courier New" w:cs="Courier New"/>
@@ -3968,7 +4206,31 @@
                                 <w:highlight w:val="white"/>
                                 <w:lang w:val="en-IN"/>
                               </w:rPr>
-                              <w:t>'java.version'</w:t>
+                              <w:t>'</w:t>
+                            </w:r>
+                            <w:proofErr w:type="spellStart"/>
+                            <w:r>
+                              <w:rPr>
+                                <w:rFonts w:ascii="Courier New" w:hAnsi="Courier New" w:cs="Courier New"/>
+                                <w:color w:val="FF0000"/>
+                                <w:sz w:val="20"/>
+                                <w:szCs w:val="20"/>
+                                <w:highlight w:val="white"/>
+                                <w:lang w:val="en-IN"/>
+                              </w:rPr>
+                              <w:t>java.version</w:t>
+                            </w:r>
+                            <w:proofErr w:type="spellEnd"/>
+                            <w:r>
+                              <w:rPr>
+                                <w:rFonts w:ascii="Courier New" w:hAnsi="Courier New" w:cs="Courier New"/>
+                                <w:color w:val="FF0000"/>
+                                <w:sz w:val="20"/>
+                                <w:szCs w:val="20"/>
+                                <w:highlight w:val="white"/>
+                                <w:lang w:val="en-IN"/>
+                              </w:rPr>
+                              <w:t>'</w:t>
                             </w:r>
                             <w:r>
                               <w:rPr>
@@ -3990,42 +4252,66 @@
                                 <w:highlight w:val="white"/>
                                 <w:lang w:val="en-IN"/>
                               </w:rPr>
-                              <w:t xml:space="preserve"> java_version </w:t>
+                              <w:t xml:space="preserve"> </w:t>
+                            </w:r>
+                            <w:proofErr w:type="spellStart"/>
+                            <w:r>
+                              <w:rPr>
+                                <w:rFonts w:ascii="Courier New" w:hAnsi="Courier New" w:cs="Courier New"/>
+                                <w:color w:val="000000"/>
+                                <w:sz w:val="20"/>
+                                <w:szCs w:val="20"/>
+                                <w:highlight w:val="white"/>
+                                <w:lang w:val="en-IN"/>
+                              </w:rPr>
+                              <w:t>java_version</w:t>
+                            </w:r>
+                            <w:proofErr w:type="spellEnd"/>
+                            <w:r>
+                              <w:rPr>
+                                <w:rFonts w:ascii="Courier New" w:hAnsi="Courier New" w:cs="Courier New"/>
+                                <w:color w:val="000000"/>
+                                <w:sz w:val="20"/>
+                                <w:szCs w:val="20"/>
+                                <w:highlight w:val="white"/>
+                                <w:lang w:val="en-IN"/>
+                              </w:rPr>
+                              <w:t xml:space="preserve"> </w:t>
                             </w:r>
                           </w:p>
                           <w:p>
                             <w:r>
                               <w:rPr>
                                 <w:rFonts w:ascii="Courier New" w:hAnsi="Courier New" w:cs="Courier New"/>
+                                <w:color w:val="0000FF"/>
+                                <w:sz w:val="20"/>
+                                <w:szCs w:val="20"/>
+                                <w:highlight w:val="white"/>
+                                <w:lang w:val="en-IN"/>
+                              </w:rPr>
+                              <w:t>FROM</w:t>
+                            </w:r>
+                            <w:r>
+                              <w:rPr>
+                                <w:rFonts w:ascii="Courier New" w:hAnsi="Courier New" w:cs="Courier New"/>
                                 <w:color w:val="000000"/>
                                 <w:sz w:val="20"/>
                                 <w:szCs w:val="20"/>
                                 <w:highlight w:val="white"/>
                                 <w:lang w:val="en-IN"/>
                               </w:rPr>
+                              <w:t xml:space="preserve"> </w:t>
+                            </w:r>
+                            <w:r>
+                              <w:rPr>
+                                <w:rFonts w:ascii="Courier New" w:hAnsi="Courier New" w:cs="Courier New"/>
+                                <w:color w:val="000000"/>
+                                <w:sz w:val="20"/>
+                                <w:szCs w:val="20"/>
+                                <w:highlight w:val="white"/>
+                                <w:lang w:val="en-IN"/>
+                              </w:rPr>
                               <w:t xml:space="preserve">  </w:t>
-                            </w:r>
-                            <w:r>
-                              <w:rPr>
-                                <w:rFonts w:ascii="Courier New" w:hAnsi="Courier New" w:cs="Courier New"/>
-                                <w:color w:val="0000FF"/>
-                                <w:sz w:val="20"/>
-                                <w:szCs w:val="20"/>
-                                <w:highlight w:val="white"/>
-                                <w:lang w:val="en-IN"/>
-                              </w:rPr>
-                              <w:t>FROM</w:t>
-                            </w:r>
-                            <w:r>
-                              <w:rPr>
-                                <w:rFonts w:ascii="Courier New" w:hAnsi="Courier New" w:cs="Courier New"/>
-                                <w:color w:val="000000"/>
-                                <w:sz w:val="20"/>
-                                <w:szCs w:val="20"/>
-                                <w:highlight w:val="white"/>
-                                <w:lang w:val="en-IN"/>
-                              </w:rPr>
-                              <w:t xml:space="preserve"> </w:t>
                             </w:r>
                             <w:r>
                               <w:rPr>
@@ -4269,35 +4555,35 @@
                       <w:r>
                         <w:rPr>
                           <w:rFonts w:ascii="Courier New" w:hAnsi="Courier New" w:cs="Courier New"/>
+                          <w:color w:val="0000FF"/>
+                          <w:sz w:val="20"/>
+                          <w:szCs w:val="20"/>
+                          <w:highlight w:val="white"/>
+                          <w:lang w:val="en-IN"/>
+                        </w:rPr>
+                        <w:t>FROM</w:t>
+                      </w:r>
+                      <w:r>
+                        <w:rPr>
+                          <w:rFonts w:ascii="Courier New" w:hAnsi="Courier New" w:cs="Courier New"/>
                           <w:color w:val="000000"/>
                           <w:sz w:val="20"/>
                           <w:szCs w:val="20"/>
                           <w:highlight w:val="white"/>
                           <w:lang w:val="en-IN"/>
                         </w:rPr>
+                        <w:t xml:space="preserve"> </w:t>
+                      </w:r>
+                      <w:r>
+                        <w:rPr>
+                          <w:rFonts w:ascii="Courier New" w:hAnsi="Courier New" w:cs="Courier New"/>
+                          <w:color w:val="000000"/>
+                          <w:sz w:val="20"/>
+                          <w:szCs w:val="20"/>
+                          <w:highlight w:val="white"/>
+                          <w:lang w:val="en-IN"/>
+                        </w:rPr>
                         <w:t xml:space="preserve">  </w:t>
-                      </w:r>
-                      <w:r>
-                        <w:rPr>
-                          <w:rFonts w:ascii="Courier New" w:hAnsi="Courier New" w:cs="Courier New"/>
-                          <w:color w:val="0000FF"/>
-                          <w:sz w:val="20"/>
-                          <w:szCs w:val="20"/>
-                          <w:highlight w:val="white"/>
-                          <w:lang w:val="en-IN"/>
-                        </w:rPr>
-                        <w:t>FROM</w:t>
-                      </w:r>
-                      <w:r>
-                        <w:rPr>
-                          <w:rFonts w:ascii="Courier New" w:hAnsi="Courier New" w:cs="Courier New"/>
-                          <w:color w:val="000000"/>
-                          <w:sz w:val="20"/>
-                          <w:szCs w:val="20"/>
-                          <w:highlight w:val="white"/>
-                          <w:lang w:val="en-IN"/>
-                        </w:rPr>
-                        <w:t xml:space="preserve"> </w:t>
                       </w:r>
                       <w:r>
                         <w:rPr>
@@ -4346,13 +4632,13 @@
         </w:numPr>
         <w:spacing w:before="0"/>
       </w:pPr>
-      <w:bookmarkStart w:id="11" w:name="_Toc496723424"/>
-      <w:bookmarkStart w:id="12" w:name="_Toc499212867"/>
+      <w:bookmarkStart w:id="12" w:name="_Toc496723424"/>
+      <w:bookmarkStart w:id="13" w:name="_Toc499212867"/>
       <w:r>
         <w:t>Steps to Install</w:t>
       </w:r>
-      <w:bookmarkEnd w:id="11"/>
       <w:bookmarkEnd w:id="12"/>
+      <w:bookmarkEnd w:id="13"/>
     </w:p>
     <w:p>
       <w:pPr>
@@ -4370,8 +4656,10 @@
           <w:b/>
         </w:rPr>
       </w:pPr>
-      <w:bookmarkStart w:id="13" w:name="_Toc496723425"/>
-      <w:bookmarkStart w:id="14" w:name="_Toc499212868"/>
+      <w:bookmarkStart w:id="14" w:name="_Toc496723425"/>
+      <w:bookmarkStart w:id="15" w:name="_Toc499212868"/>
+      <w:bookmarkStart w:id="16" w:name="_Command_Prompt_Use"/>
+      <w:bookmarkEnd w:id="16"/>
       <w:r>
         <w:rPr>
           <w:b/>
@@ -4384,8 +4672,8 @@
         </w:rPr>
         <w:t xml:space="preserve"> Installation</w:t>
       </w:r>
-      <w:bookmarkEnd w:id="13"/>
       <w:bookmarkEnd w:id="14"/>
+      <w:bookmarkEnd w:id="15"/>
     </w:p>
     <w:p>
       <w:pPr>
@@ -4734,6 +5022,42 @@
     <w:p>
       <w:pPr>
         <w:pStyle w:val="ListParagraph"/>
+        <w:tabs>
+          <w:tab w:val="left" w:pos="6608"/>
+        </w:tabs>
+        <w:ind w:left="1080"/>
+      </w:pPr>
+    </w:p>
+    <w:p>
+      <w:pPr>
+        <w:pStyle w:val="ListParagraph"/>
+        <w:tabs>
+          <w:tab w:val="left" w:pos="6608"/>
+        </w:tabs>
+        <w:ind w:left="1080"/>
+      </w:pPr>
+    </w:p>
+    <w:p>
+      <w:pPr>
+        <w:pStyle w:val="ListParagraph"/>
+        <w:tabs>
+          <w:tab w:val="left" w:pos="6608"/>
+        </w:tabs>
+        <w:ind w:left="1080"/>
+      </w:pPr>
+    </w:p>
+    <w:p>
+      <w:pPr>
+        <w:pStyle w:val="ListParagraph"/>
+        <w:tabs>
+          <w:tab w:val="left" w:pos="6608"/>
+        </w:tabs>
+        <w:ind w:left="1080"/>
+      </w:pPr>
+    </w:p>
+    <w:p>
+      <w:pPr>
+        <w:pStyle w:val="ListParagraph"/>
         <w:numPr>
           <w:ilvl w:val="0"/>
           <w:numId w:val="18"/>
@@ -4748,6 +5072,7 @@
           <w:b/>
           <w:sz w:val="20"/>
         </w:rPr>
+        <w:lastRenderedPageBreak/>
         <w:t>Copying the J</w:t>
       </w:r>
       <w:r>
@@ -4848,7 +5173,6 @@
         <w:rPr>
           <w:noProof/>
         </w:rPr>
-        <w:lastRenderedPageBreak/>
         <w:drawing>
           <wp:inline distT="0" distB="0" distL="0" distR="0" wp14:anchorId="68094E89" wp14:editId="773A157D">
             <wp:extent cx="3714893" cy="900000"/>
@@ -5103,8 +5427,10 @@
           <w:b/>
         </w:rPr>
       </w:pPr>
-      <w:bookmarkStart w:id="15" w:name="_Toc496723426"/>
-      <w:bookmarkStart w:id="16" w:name="_Toc499212869"/>
+      <w:bookmarkStart w:id="17" w:name="_Toc496723426"/>
+      <w:bookmarkStart w:id="18" w:name="_Toc499212869"/>
+      <w:bookmarkStart w:id="19" w:name="_Database_Use_Installation"/>
+      <w:bookmarkEnd w:id="19"/>
       <w:r>
         <w:rPr>
           <w:b/>
@@ -5117,8 +5443,8 @@
         </w:rPr>
         <w:t xml:space="preserve"> Installation</w:t>
       </w:r>
-      <w:bookmarkEnd w:id="15"/>
-      <w:bookmarkEnd w:id="16"/>
+      <w:bookmarkEnd w:id="17"/>
+      <w:bookmarkEnd w:id="18"/>
     </w:p>
     <w:p>
       <w:pPr>
@@ -5617,28 +5943,6 @@
     </w:p>
     <w:p>
       <w:pPr>
-        <w:pStyle w:val="ListParagraph"/>
-        <w:ind w:left="1080"/>
-        <w:jc w:val="both"/>
-        <w:rPr>
-          <w:sz w:val="20"/>
-          <w:szCs w:val="20"/>
-        </w:rPr>
-      </w:pPr>
-    </w:p>
-    <w:p>
-      <w:pPr>
-        <w:pStyle w:val="ListParagraph"/>
-        <w:ind w:left="1080"/>
-        <w:jc w:val="both"/>
-        <w:rPr>
-          <w:sz w:val="20"/>
-          <w:szCs w:val="20"/>
-        </w:rPr>
-      </w:pPr>
-    </w:p>
-    <w:p>
-      <w:pPr>
         <w:pStyle w:val="Heading2"/>
         <w:numPr>
           <w:ilvl w:val="1"/>
@@ -5646,8 +5950,8 @@
         </w:numPr>
         <w:spacing w:before="0"/>
       </w:pPr>
-      <w:bookmarkStart w:id="17" w:name="_Toc496723427"/>
-      <w:bookmarkStart w:id="18" w:name="_Toc499212870"/>
+      <w:bookmarkStart w:id="20" w:name="_Toc496723427"/>
+      <w:bookmarkStart w:id="21" w:name="_Toc499212870"/>
       <w:r>
         <w:lastRenderedPageBreak/>
         <w:t xml:space="preserve">Installing </w:t>
@@ -5658,8 +5962,8 @@
       <w:r>
         <w:t>Database Components</w:t>
       </w:r>
-      <w:bookmarkEnd w:id="17"/>
-      <w:bookmarkEnd w:id="18"/>
+      <w:bookmarkEnd w:id="20"/>
+      <w:bookmarkEnd w:id="21"/>
     </w:p>
     <w:p>
       <w:pPr>
@@ -5872,8 +6176,18 @@
           <w:sz w:val="20"/>
           <w:szCs w:val="20"/>
         </w:rPr>
-        <w:t>START install_sdeutil.sql</w:t>
-      </w:r>
+        <w:t xml:space="preserve">START </w:t>
+      </w:r>
+      <w:proofErr w:type="spellStart"/>
+      <w:r>
+        <w:rPr>
+          <w:rFonts w:ascii="Courier New" w:hAnsi="Courier New" w:cs="Courier New"/>
+          <w:sz w:val="20"/>
+          <w:szCs w:val="20"/>
+        </w:rPr>
+        <w:t>install_sdeutil.sql</w:t>
+      </w:r>
+      <w:proofErr w:type="spellEnd"/>
     </w:p>
     <w:p>
       <w:pPr>
@@ -5932,8 +6246,18 @@
           <w:sz w:val="20"/>
           <w:szCs w:val="20"/>
         </w:rPr>
-        <w:t>START create_sde_synonyms.sql</w:t>
-      </w:r>
+        <w:t xml:space="preserve">START </w:t>
+      </w:r>
+      <w:proofErr w:type="spellStart"/>
+      <w:r>
+        <w:rPr>
+          <w:rFonts w:ascii="Courier New" w:hAnsi="Courier New" w:cs="Courier New"/>
+          <w:sz w:val="20"/>
+          <w:szCs w:val="20"/>
+        </w:rPr>
+        <w:t>create_sde_synonyms.sql</w:t>
+      </w:r>
+      <w:proofErr w:type="spellEnd"/>
     </w:p>
     <w:p>
       <w:pPr>
@@ -5989,7 +6313,7 @@
           <w:szCs w:val="20"/>
         </w:rPr>
       </w:pPr>
-      <w:bookmarkStart w:id="19" w:name="db_user_privileges"/>
+      <w:bookmarkStart w:id="22" w:name="db_user_privileges"/>
       <w:r>
         <w:rPr>
           <w:b/>
@@ -5998,7 +6322,7 @@
         </w:rPr>
         <w:t>Note 1</w:t>
       </w:r>
-      <w:bookmarkEnd w:id="19"/>
+      <w:bookmarkEnd w:id="22"/>
       <w:r>
         <w:rPr>
           <w:sz w:val="20"/>
@@ -6079,8 +6403,6 @@
         </w:rPr>
         <w:t>CREATE PROCEDURE</w:t>
       </w:r>
-      <w:bookmarkStart w:id="20" w:name="_GoBack"/>
-      <w:bookmarkEnd w:id="20"/>
     </w:p>
     <w:p>
       <w:pPr>
@@ -6266,6 +6588,7 @@
         </w:rPr>
         <w:t xml:space="preserve">START </w:t>
       </w:r>
+      <w:proofErr w:type="spellStart"/>
       <w:r>
         <w:rPr>
           <w:rFonts w:ascii="Courier New" w:hAnsi="Courier New" w:cs="Courier New"/>
@@ -6274,6 +6597,7 @@
         </w:rPr>
         <w:t>sde_sys_grants.sql</w:t>
       </w:r>
+      <w:proofErr w:type="spellEnd"/>
     </w:p>
     <w:p>
       <w:pPr>
@@ -6489,14 +6813,14 @@
           <w:numId w:val="27"/>
         </w:numPr>
       </w:pPr>
-      <w:bookmarkStart w:id="21" w:name="_Toc496723428"/>
-      <w:bookmarkStart w:id="22" w:name="_Toc499212871"/>
+      <w:bookmarkStart w:id="23" w:name="_Toc496723428"/>
+      <w:bookmarkStart w:id="24" w:name="_Toc499212871"/>
       <w:r>
         <w:lastRenderedPageBreak/>
         <w:t>Usage</w:t>
       </w:r>
-      <w:bookmarkEnd w:id="21"/>
-      <w:bookmarkEnd w:id="22"/>
+      <w:bookmarkEnd w:id="23"/>
+      <w:bookmarkEnd w:id="24"/>
     </w:p>
     <w:p>
       <w:pPr>
@@ -6510,13 +6834,13 @@
           <w:tab w:val="left" w:pos="709"/>
         </w:tabs>
       </w:pPr>
-      <w:bookmarkStart w:id="23" w:name="_Toc496723429"/>
-      <w:bookmarkStart w:id="24" w:name="_Toc499212872"/>
+      <w:bookmarkStart w:id="25" w:name="_Toc496723429"/>
+      <w:bookmarkStart w:id="26" w:name="_Toc499212872"/>
       <w:r>
         <w:t>Parameters</w:t>
       </w:r>
-      <w:bookmarkEnd w:id="23"/>
-      <w:bookmarkEnd w:id="24"/>
+      <w:bookmarkEnd w:id="25"/>
+      <w:bookmarkEnd w:id="26"/>
     </w:p>
     <w:p>
       <w:pPr>
@@ -6562,8 +6886,8 @@
         </w:tabs>
         <w:jc w:val="both"/>
       </w:pPr>
-      <w:bookmarkStart w:id="25" w:name="_Toc496723430"/>
-      <w:bookmarkStart w:id="26" w:name="_Toc499212873"/>
+      <w:bookmarkStart w:id="27" w:name="_Toc496723430"/>
+      <w:bookmarkStart w:id="28" w:name="_Toc499212873"/>
       <w:r>
         <w:rPr>
           <w:b/>
@@ -6579,8 +6903,8 @@
       <w:r>
         <w:t xml:space="preserve"> Parameters</w:t>
       </w:r>
-      <w:bookmarkEnd w:id="25"/>
-      <w:bookmarkEnd w:id="26"/>
+      <w:bookmarkEnd w:id="27"/>
+      <w:bookmarkEnd w:id="28"/>
     </w:p>
     <w:tbl>
       <w:tblPr>
@@ -7068,8 +7392,8 @@
           <w:lang w:val="en-US" w:eastAsia="en-US"/>
         </w:rPr>
       </w:pPr>
-      <w:bookmarkStart w:id="27" w:name="_Toc496723431"/>
-      <w:bookmarkStart w:id="28" w:name="shapefile_base_directory_setup"/>
+      <w:bookmarkStart w:id="29" w:name="_Toc496723431"/>
+      <w:bookmarkStart w:id="30" w:name="shapefile_base_directory_setup"/>
       <w:r>
         <w:rPr>
           <w:rFonts w:asciiTheme="minorHAnsi" w:hAnsiTheme="minorHAnsi" w:cstheme="minorHAnsi"/>
@@ -7077,8 +7401,8 @@
         </w:rPr>
         <w:t xml:space="preserve">Note </w:t>
       </w:r>
-      <w:bookmarkEnd w:id="27"/>
-      <w:bookmarkEnd w:id="28"/>
+      <w:bookmarkEnd w:id="29"/>
+      <w:bookmarkEnd w:id="30"/>
       <w:r>
         <w:rPr>
           <w:rFonts w:asciiTheme="minorHAnsi" w:hAnsiTheme="minorHAnsi" w:cstheme="minorHAnsi"/>
@@ -8359,10 +8683,10 @@
           <w:tab w:val="left" w:pos="993"/>
         </w:tabs>
       </w:pPr>
-      <w:bookmarkStart w:id="29" w:name="_Table_2_–"/>
-      <w:bookmarkStart w:id="30" w:name="_Toc496723432"/>
-      <w:bookmarkStart w:id="31" w:name="_Toc499212874"/>
-      <w:bookmarkEnd w:id="29"/>
+      <w:bookmarkStart w:id="31" w:name="_Table_2_–"/>
+      <w:bookmarkStart w:id="32" w:name="_Toc496723432"/>
+      <w:bookmarkStart w:id="33" w:name="_Toc499212874"/>
+      <w:bookmarkEnd w:id="31"/>
       <w:r>
         <w:rPr>
           <w:b/>
@@ -8376,8 +8700,8 @@
       <w:r>
         <w:t>Java Shapefile Extractor Parameters</w:t>
       </w:r>
-      <w:bookmarkEnd w:id="30"/>
-      <w:bookmarkEnd w:id="31"/>
+      <w:bookmarkEnd w:id="32"/>
+      <w:bookmarkEnd w:id="33"/>
     </w:p>
     <w:tbl>
       <w:tblPr>
@@ -8548,7 +8872,7 @@
                 <w:lang w:val="en-US" w:eastAsia="en-US"/>
               </w:rPr>
             </w:pPr>
-            <w:bookmarkStart w:id="32" w:name="sde2shp_ma_parameters_g1"/>
+            <w:bookmarkStart w:id="34" w:name="sde2shp_ma_parameters_g1"/>
             <w:r>
               <w:rPr>
                 <w:rFonts w:ascii="Calibri" w:eastAsia="Times New Roman" w:hAnsi="Calibri" w:cs="Times New Roman"/>
@@ -8559,7 +8883,7 @@
               </w:rPr>
               <w:t>Mandatory Alternate Parameters</w:t>
             </w:r>
-            <w:bookmarkEnd w:id="32"/>
+            <w:bookmarkEnd w:id="34"/>
           </w:p>
         </w:tc>
       </w:tr>
@@ -9662,10 +9986,10 @@
           <w:tab w:val="left" w:pos="709"/>
         </w:tabs>
       </w:pPr>
-      <w:bookmarkStart w:id="33" w:name="_Table_3_–"/>
-      <w:bookmarkStart w:id="34" w:name="_Toc496723433"/>
-      <w:bookmarkStart w:id="35" w:name="_Toc499212875"/>
-      <w:bookmarkEnd w:id="33"/>
+      <w:bookmarkStart w:id="35" w:name="_Table_3_–"/>
+      <w:bookmarkStart w:id="36" w:name="_Toc496723433"/>
+      <w:bookmarkStart w:id="37" w:name="_Toc499212875"/>
+      <w:bookmarkEnd w:id="35"/>
       <w:r>
         <w:rPr>
           <w:b/>
@@ -9679,8 +10003,8 @@
       <w:r>
         <w:t>Java Shapefile Uploader Parameters</w:t>
       </w:r>
-      <w:bookmarkEnd w:id="34"/>
-      <w:bookmarkEnd w:id="35"/>
+      <w:bookmarkEnd w:id="36"/>
+      <w:bookmarkEnd w:id="37"/>
     </w:p>
     <w:tbl>
       <w:tblPr>
@@ -10422,6 +10746,7 @@
               </w:rPr>
               <w:t>Mode to add Shapefile data to a table. Possible Values - {</w:t>
             </w:r>
+            <w:proofErr w:type="spellStart"/>
             <w:r>
               <w:rPr>
                 <w:rFonts w:ascii="Calibri" w:eastAsia="Times New Roman" w:hAnsi="Calibri" w:cs="Times New Roman"/>
@@ -10475,6 +10800,7 @@
               </w:rPr>
               <w:t>init</w:t>
             </w:r>
+            <w:proofErr w:type="spellEnd"/>
             <w:r>
               <w:rPr>
                 <w:rFonts w:ascii="Calibri" w:eastAsia="Times New Roman" w:hAnsi="Calibri" w:cs="Times New Roman"/>
@@ -11373,7 +11699,7 @@
           <w:szCs w:val="20"/>
         </w:rPr>
       </w:pPr>
-      <w:bookmarkStart w:id="36" w:name="srid_validation"/>
+      <w:bookmarkStart w:id="38" w:name="srid_validation"/>
       <w:r>
         <w:rPr>
           <w:b/>
@@ -11382,7 +11708,7 @@
         </w:rPr>
         <w:t>Note</w:t>
       </w:r>
-      <w:bookmarkEnd w:id="36"/>
+      <w:bookmarkEnd w:id="38"/>
       <w:r>
         <w:rPr>
           <w:b/>
@@ -11734,6 +12060,7 @@
         </w:rPr>
         <w:t xml:space="preserve"> combination (i.e. existing record in </w:t>
       </w:r>
+      <w:proofErr w:type="spellStart"/>
       <w:r>
         <w:rPr>
           <w:rFonts w:ascii="Courier New" w:hAnsi="Courier New" w:cs="Courier New"/>
@@ -11742,6 +12069,7 @@
         </w:rPr>
         <w:t>user_sdo_geom_metadata</w:t>
       </w:r>
+      <w:proofErr w:type="spellEnd"/>
       <w:r>
         <w:rPr>
           <w:sz w:val="20"/>
@@ -11794,14 +12122,16 @@
           <w:tab w:val="left" w:pos="709"/>
         </w:tabs>
       </w:pPr>
-      <w:bookmarkStart w:id="37" w:name="_Toc496723434"/>
-      <w:bookmarkStart w:id="38" w:name="_Toc499212876"/>
+      <w:bookmarkStart w:id="39" w:name="_Toc496723434"/>
+      <w:bookmarkStart w:id="40" w:name="_Toc499212876"/>
+      <w:bookmarkStart w:id="41" w:name="_Command-line_Usage"/>
+      <w:bookmarkEnd w:id="41"/>
       <w:r>
         <w:lastRenderedPageBreak/>
         <w:t>Command-line Usage</w:t>
       </w:r>
-      <w:bookmarkEnd w:id="37"/>
-      <w:bookmarkEnd w:id="38"/>
+      <w:bookmarkEnd w:id="39"/>
+      <w:bookmarkEnd w:id="40"/>
     </w:p>
     <w:p>
       <w:pPr>
@@ -12592,7 +12922,16 @@
                                 <w:sz w:val="20"/>
                                 <w:szCs w:val="20"/>
                               </w:rPr>
-                              <w:t>TREE_LOCATIONS</w:t>
+                              <w:t>TREE_</w:t>
+                            </w:r>
+                            <w:proofErr w:type="gramStart"/>
+                            <w:r>
+                              <w:rPr>
+                                <w:rFonts w:ascii="Courier New" w:hAnsi="Courier New" w:cs="Courier New"/>
+                                <w:sz w:val="20"/>
+                                <w:szCs w:val="20"/>
+                              </w:rPr>
+                              <w:t>LOCATIONS</w:t>
                             </w:r>
                             <w:r>
                               <w:rPr>
@@ -12610,6 +12949,7 @@
                               </w:rPr>
                               <w:t>SHAPE</w:t>
                             </w:r>
+                            <w:proofErr w:type="gramEnd"/>
                             <w:r>
                               <w:rPr>
                                 <w:rFonts w:ascii="Courier New" w:hAnsi="Courier New" w:cs="Courier New"/>
@@ -12647,13 +12987,23 @@
                               </w:rPr>
                               <w:t>"</w:t>
                             </w:r>
-                            <w:r>
-                              <w:rPr>
-                                <w:rFonts w:ascii="Courier New" w:hAnsi="Courier New" w:cs="Courier New"/>
-                                <w:sz w:val="20"/>
-                                <w:szCs w:val="20"/>
-                              </w:rPr>
-                              <w:t>tree_age &gt;= 50</w:t>
+                            <w:proofErr w:type="spellStart"/>
+                            <w:r>
+                              <w:rPr>
+                                <w:rFonts w:ascii="Courier New" w:hAnsi="Courier New" w:cs="Courier New"/>
+                                <w:sz w:val="20"/>
+                                <w:szCs w:val="20"/>
+                              </w:rPr>
+                              <w:t>tree_age</w:t>
+                            </w:r>
+                            <w:proofErr w:type="spellEnd"/>
+                            <w:r>
+                              <w:rPr>
+                                <w:rFonts w:ascii="Courier New" w:hAnsi="Courier New" w:cs="Courier New"/>
+                                <w:sz w:val="20"/>
+                                <w:szCs w:val="20"/>
+                              </w:rPr>
+                              <w:t xml:space="preserve"> &gt;= 50</w:t>
                             </w:r>
                             <w:r>
                               <w:rPr>
@@ -14368,14 +14718,16 @@
           <w:tab w:val="left" w:pos="709"/>
         </w:tabs>
       </w:pPr>
-      <w:bookmarkStart w:id="39" w:name="_Toc496723435"/>
-      <w:bookmarkStart w:id="40" w:name="_Toc499212877"/>
+      <w:bookmarkStart w:id="42" w:name="_Toc496723435"/>
+      <w:bookmarkStart w:id="43" w:name="_Toc499212877"/>
+      <w:bookmarkStart w:id="44" w:name="_Database_Usage"/>
+      <w:bookmarkEnd w:id="44"/>
       <w:r>
         <w:lastRenderedPageBreak/>
         <w:t>Database Usage</w:t>
       </w:r>
-      <w:bookmarkEnd w:id="39"/>
-      <w:bookmarkEnd w:id="40"/>
+      <w:bookmarkEnd w:id="42"/>
+      <w:bookmarkEnd w:id="43"/>
     </w:p>
     <w:p>
       <w:pPr>
@@ -14643,7 +14995,67 @@
                                 <w:lang w:val="en-IN"/>
                               </w:rPr>
                               <w:tab/>
-                              <w:t xml:space="preserve">     v_command sde_varchar_array </w:t>
+                              <w:t xml:space="preserve">     </w:t>
+                            </w:r>
+                            <w:proofErr w:type="spellStart"/>
+                            <w:r>
+                              <w:rPr>
+                                <w:rFonts w:ascii="Courier New" w:hAnsi="Courier New" w:cs="Courier New"/>
+                                <w:color w:val="000000"/>
+                                <w:sz w:val="20"/>
+                                <w:szCs w:val="20"/>
+                                <w:highlight w:val="white"/>
+                                <w:lang w:val="en-IN"/>
+                              </w:rPr>
+                              <w:t>v_command</w:t>
+                            </w:r>
+                            <w:proofErr w:type="spellEnd"/>
+                            <w:r>
+                              <w:rPr>
+                                <w:rFonts w:ascii="Courier New" w:hAnsi="Courier New" w:cs="Courier New"/>
+                                <w:color w:val="000000"/>
+                                <w:sz w:val="20"/>
+                                <w:szCs w:val="20"/>
+                                <w:highlight w:val="white"/>
+                                <w:lang w:val="en-IN"/>
+                              </w:rPr>
+                              <w:t xml:space="preserve"> </w:t>
+                            </w:r>
+                            <w:proofErr w:type="spellStart"/>
+                            <w:r>
+                              <w:rPr>
+                                <w:rFonts w:ascii="Courier New" w:hAnsi="Courier New" w:cs="Courier New"/>
+                                <w:color w:val="000000"/>
+                                <w:sz w:val="20"/>
+                                <w:szCs w:val="20"/>
+                                <w:highlight w:val="white"/>
+                                <w:lang w:val="en-IN"/>
+                              </w:rPr>
+                              <w:t>sde_varchar_</w:t>
+                            </w:r>
+                            <w:proofErr w:type="gramStart"/>
+                            <w:r>
+                              <w:rPr>
+                                <w:rFonts w:ascii="Courier New" w:hAnsi="Courier New" w:cs="Courier New"/>
+                                <w:color w:val="000000"/>
+                                <w:sz w:val="20"/>
+                                <w:szCs w:val="20"/>
+                                <w:highlight w:val="white"/>
+                                <w:lang w:val="en-IN"/>
+                              </w:rPr>
+                              <w:t>array</w:t>
+                            </w:r>
+                            <w:proofErr w:type="spellEnd"/>
+                            <w:r>
+                              <w:rPr>
+                                <w:rFonts w:ascii="Courier New" w:hAnsi="Courier New" w:cs="Courier New"/>
+                                <w:color w:val="000000"/>
+                                <w:sz w:val="20"/>
+                                <w:szCs w:val="20"/>
+                                <w:highlight w:val="white"/>
+                                <w:lang w:val="en-IN"/>
+                              </w:rPr>
+                              <w:t xml:space="preserve"> </w:t>
                             </w:r>
                             <w:r>
                               <w:rPr>
@@ -14654,7 +15066,19 @@
                                 <w:highlight w:val="white"/>
                                 <w:lang w:val="en-IN"/>
                               </w:rPr>
-                              <w:t>:=</w:t>
+                              <w:t>:</w:t>
+                            </w:r>
+                            <w:proofErr w:type="gramEnd"/>
+                            <w:r>
+                              <w:rPr>
+                                <w:rFonts w:ascii="Courier New" w:hAnsi="Courier New" w:cs="Courier New"/>
+                                <w:color w:val="0000FF"/>
+                                <w:sz w:val="20"/>
+                                <w:szCs w:val="20"/>
+                                <w:highlight w:val="white"/>
+                                <w:lang w:val="en-IN"/>
+                              </w:rPr>
+                              <w:t>=</w:t>
                             </w:r>
                             <w:r>
                               <w:rPr>
@@ -14665,8 +15089,21 @@
                                 <w:highlight w:val="white"/>
                                 <w:lang w:val="en-IN"/>
                               </w:rPr>
-                              <w:t xml:space="preserve"> sde_varchar_array</w:t>
-                            </w:r>
+                              <w:t xml:space="preserve"> </w:t>
+                            </w:r>
+                            <w:proofErr w:type="spellStart"/>
+                            <w:r>
+                              <w:rPr>
+                                <w:rFonts w:ascii="Courier New" w:hAnsi="Courier New" w:cs="Courier New"/>
+                                <w:color w:val="000000"/>
+                                <w:sz w:val="20"/>
+                                <w:szCs w:val="20"/>
+                                <w:highlight w:val="white"/>
+                                <w:lang w:val="en-IN"/>
+                              </w:rPr>
+                              <w:t>sde_varchar_array</w:t>
+                            </w:r>
+                            <w:proofErr w:type="spellEnd"/>
                             <w:r>
                               <w:rPr>
                                 <w:rFonts w:ascii="Courier New" w:hAnsi="Courier New" w:cs="Courier New"/>
@@ -14715,7 +15152,43 @@
                                 <w:lang w:val="en-IN"/>
                               </w:rPr>
                               <w:tab/>
-                              <w:t xml:space="preserve">     v_result  </w:t>
+                              <w:t xml:space="preserve">     </w:t>
+                            </w:r>
+                            <w:proofErr w:type="spellStart"/>
+                            <w:r>
+                              <w:rPr>
+                                <w:rFonts w:ascii="Courier New" w:hAnsi="Courier New" w:cs="Courier New"/>
+                                <w:color w:val="000000"/>
+                                <w:sz w:val="20"/>
+                                <w:szCs w:val="20"/>
+                                <w:highlight w:val="white"/>
+                                <w:lang w:val="en-IN"/>
+                              </w:rPr>
+                              <w:t>v_</w:t>
+                            </w:r>
+                            <w:proofErr w:type="gramStart"/>
+                            <w:r>
+                              <w:rPr>
+                                <w:rFonts w:ascii="Courier New" w:hAnsi="Courier New" w:cs="Courier New"/>
+                                <w:color w:val="000000"/>
+                                <w:sz w:val="20"/>
+                                <w:szCs w:val="20"/>
+                                <w:highlight w:val="white"/>
+                                <w:lang w:val="en-IN"/>
+                              </w:rPr>
+                              <w:t>result</w:t>
+                            </w:r>
+                            <w:proofErr w:type="spellEnd"/>
+                            <w:r>
+                              <w:rPr>
+                                <w:rFonts w:ascii="Courier New" w:hAnsi="Courier New" w:cs="Courier New"/>
+                                <w:color w:val="000000"/>
+                                <w:sz w:val="20"/>
+                                <w:szCs w:val="20"/>
+                                <w:highlight w:val="white"/>
+                                <w:lang w:val="en-IN"/>
+                              </w:rPr>
+                              <w:t xml:space="preserve">  </w:t>
                             </w:r>
                             <w:r>
                               <w:rPr>
@@ -14726,7 +15199,19 @@
                                 <w:highlight w:val="white"/>
                                 <w:lang w:val="en-IN"/>
                               </w:rPr>
-                              <w:t>VARCHAR2</w:t>
+                              <w:t>VARCHAR</w:t>
+                            </w:r>
+                            <w:proofErr w:type="gramEnd"/>
+                            <w:r>
+                              <w:rPr>
+                                <w:rFonts w:ascii="Courier New" w:hAnsi="Courier New" w:cs="Courier New"/>
+                                <w:color w:val="FF0000"/>
+                                <w:sz w:val="20"/>
+                                <w:szCs w:val="20"/>
+                                <w:highlight w:val="white"/>
+                                <w:lang w:val="en-IN"/>
+                              </w:rPr>
+                              <w:t>2</w:t>
                             </w:r>
                             <w:r>
                               <w:rPr>
@@ -14844,8 +15329,34 @@
                                 <w:lang w:val="en-IN"/>
                               </w:rPr>
                               <w:tab/>
-                              <w:t xml:space="preserve">     v_command.EXTEND</w:t>
-                            </w:r>
+                              <w:t xml:space="preserve">     </w:t>
+                            </w:r>
+                            <w:proofErr w:type="spellStart"/>
+                            <w:r>
+                              <w:rPr>
+                                <w:rFonts w:ascii="Courier New" w:hAnsi="Courier New" w:cs="Courier New"/>
+                                <w:color w:val="000000"/>
+                                <w:sz w:val="20"/>
+                                <w:szCs w:val="20"/>
+                                <w:highlight w:val="white"/>
+                                <w:lang w:val="en-IN"/>
+                              </w:rPr>
+                              <w:t>v_</w:t>
+                            </w:r>
+                            <w:proofErr w:type="gramStart"/>
+                            <w:r>
+                              <w:rPr>
+                                <w:rFonts w:ascii="Courier New" w:hAnsi="Courier New" w:cs="Courier New"/>
+                                <w:color w:val="000000"/>
+                                <w:sz w:val="20"/>
+                                <w:szCs w:val="20"/>
+                                <w:highlight w:val="white"/>
+                                <w:lang w:val="en-IN"/>
+                              </w:rPr>
+                              <w:t>command.EXTEND</w:t>
+                            </w:r>
+                            <w:proofErr w:type="spellEnd"/>
+                            <w:proofErr w:type="gramEnd"/>
                             <w:r>
                               <w:rPr>
                                 <w:rFonts w:ascii="Courier New" w:hAnsi="Courier New" w:cs="Courier New"/>
@@ -14960,8 +15471,32 @@
                                 <w:lang w:val="en-IN"/>
                               </w:rPr>
                               <w:tab/>
-                              <w:t>v_command</w:t>
-                            </w:r>
+                            </w:r>
+                            <w:proofErr w:type="spellStart"/>
+                            <w:r>
+                              <w:rPr>
+                                <w:rFonts w:ascii="Courier New" w:hAnsi="Courier New" w:cs="Courier New"/>
+                                <w:color w:val="000000"/>
+                                <w:sz w:val="20"/>
+                                <w:szCs w:val="20"/>
+                                <w:highlight w:val="white"/>
+                                <w:lang w:val="en-IN"/>
+                              </w:rPr>
+                              <w:t>v_</w:t>
+                            </w:r>
+                            <w:proofErr w:type="gramStart"/>
+                            <w:r>
+                              <w:rPr>
+                                <w:rFonts w:ascii="Courier New" w:hAnsi="Courier New" w:cs="Courier New"/>
+                                <w:color w:val="000000"/>
+                                <w:sz w:val="20"/>
+                                <w:szCs w:val="20"/>
+                                <w:highlight w:val="white"/>
+                                <w:lang w:val="en-IN"/>
+                              </w:rPr>
+                              <w:t>command</w:t>
+                            </w:r>
+                            <w:proofErr w:type="spellEnd"/>
                             <w:r>
                               <w:rPr>
                                 <w:rFonts w:ascii="Courier New" w:hAnsi="Courier New" w:cs="Courier New"/>
@@ -14973,6 +15508,7 @@
                               </w:rPr>
                               <w:t>(</w:t>
                             </w:r>
+                            <w:proofErr w:type="gramEnd"/>
                             <w:r>
                               <w:rPr>
                                 <w:rFonts w:ascii="Courier New" w:hAnsi="Courier New" w:cs="Courier New"/>
@@ -15110,8 +15646,32 @@
                                 <w:lang w:val="en-IN"/>
                               </w:rPr>
                               <w:tab/>
-                              <w:t>v_command</w:t>
-                            </w:r>
+                            </w:r>
+                            <w:proofErr w:type="spellStart"/>
+                            <w:r>
+                              <w:rPr>
+                                <w:rFonts w:ascii="Courier New" w:hAnsi="Courier New" w:cs="Courier New"/>
+                                <w:color w:val="000000"/>
+                                <w:sz w:val="20"/>
+                                <w:szCs w:val="20"/>
+                                <w:highlight w:val="white"/>
+                                <w:lang w:val="en-IN"/>
+                              </w:rPr>
+                              <w:t>v_</w:t>
+                            </w:r>
+                            <w:proofErr w:type="gramStart"/>
+                            <w:r>
+                              <w:rPr>
+                                <w:rFonts w:ascii="Courier New" w:hAnsi="Courier New" w:cs="Courier New"/>
+                                <w:color w:val="000000"/>
+                                <w:sz w:val="20"/>
+                                <w:szCs w:val="20"/>
+                                <w:highlight w:val="white"/>
+                                <w:lang w:val="en-IN"/>
+                              </w:rPr>
+                              <w:t>command</w:t>
+                            </w:r>
+                            <w:proofErr w:type="spellEnd"/>
                             <w:r>
                               <w:rPr>
                                 <w:rFonts w:ascii="Courier New" w:hAnsi="Courier New" w:cs="Courier New"/>
@@ -15123,6 +15683,7 @@
                               </w:rPr>
                               <w:t>(</w:t>
                             </w:r>
+                            <w:proofErr w:type="gramEnd"/>
                             <w:r>
                               <w:rPr>
                                 <w:rFonts w:ascii="Courier New" w:hAnsi="Courier New" w:cs="Courier New"/>
@@ -15249,8 +15810,33 @@
                                 <w:lang w:val="en-IN"/>
                               </w:rPr>
                               <w:tab/>
-                              <w:t xml:space="preserve">     v_command</w:t>
-                            </w:r>
+                              <w:t xml:space="preserve">     </w:t>
+                            </w:r>
+                            <w:proofErr w:type="spellStart"/>
+                            <w:r>
+                              <w:rPr>
+                                <w:rFonts w:ascii="Courier New" w:hAnsi="Courier New" w:cs="Courier New"/>
+                                <w:color w:val="000000"/>
+                                <w:sz w:val="20"/>
+                                <w:szCs w:val="20"/>
+                                <w:highlight w:val="white"/>
+                                <w:lang w:val="en-IN"/>
+                              </w:rPr>
+                              <w:t>v_</w:t>
+                            </w:r>
+                            <w:proofErr w:type="gramStart"/>
+                            <w:r>
+                              <w:rPr>
+                                <w:rFonts w:ascii="Courier New" w:hAnsi="Courier New" w:cs="Courier New"/>
+                                <w:color w:val="000000"/>
+                                <w:sz w:val="20"/>
+                                <w:szCs w:val="20"/>
+                                <w:highlight w:val="white"/>
+                                <w:lang w:val="en-IN"/>
+                              </w:rPr>
+                              <w:t>command</w:t>
+                            </w:r>
+                            <w:proofErr w:type="spellEnd"/>
                             <w:r>
                               <w:rPr>
                                 <w:rFonts w:ascii="Courier New" w:hAnsi="Courier New" w:cs="Courier New"/>
@@ -15262,6 +15848,7 @@
                               </w:rPr>
                               <w:t>(</w:t>
                             </w:r>
+                            <w:proofErr w:type="gramEnd"/>
                             <w:r>
                               <w:rPr>
                                 <w:rFonts w:ascii="Courier New" w:hAnsi="Courier New" w:cs="Courier New"/>
@@ -15376,8 +15963,32 @@
                                 <w:lang w:val="en-IN"/>
                               </w:rPr>
                               <w:tab/>
-                              <w:t>v_command</w:t>
-                            </w:r>
+                            </w:r>
+                            <w:proofErr w:type="spellStart"/>
+                            <w:r>
+                              <w:rPr>
+                                <w:rFonts w:ascii="Courier New" w:hAnsi="Courier New" w:cs="Courier New"/>
+                                <w:color w:val="000000"/>
+                                <w:sz w:val="20"/>
+                                <w:szCs w:val="20"/>
+                                <w:highlight w:val="white"/>
+                                <w:lang w:val="en-IN"/>
+                              </w:rPr>
+                              <w:t>v_</w:t>
+                            </w:r>
+                            <w:proofErr w:type="gramStart"/>
+                            <w:r>
+                              <w:rPr>
+                                <w:rFonts w:ascii="Courier New" w:hAnsi="Courier New" w:cs="Courier New"/>
+                                <w:color w:val="000000"/>
+                                <w:sz w:val="20"/>
+                                <w:szCs w:val="20"/>
+                                <w:highlight w:val="white"/>
+                                <w:lang w:val="en-IN"/>
+                              </w:rPr>
+                              <w:t>command</w:t>
+                            </w:r>
+                            <w:proofErr w:type="spellEnd"/>
                             <w:r>
                               <w:rPr>
                                 <w:rFonts w:ascii="Courier New" w:hAnsi="Courier New" w:cs="Courier New"/>
@@ -15389,6 +16000,7 @@
                               </w:rPr>
                               <w:t>(</w:t>
                             </w:r>
+                            <w:proofErr w:type="gramEnd"/>
                             <w:r>
                               <w:rPr>
                                 <w:rFonts w:ascii="Courier New" w:hAnsi="Courier New" w:cs="Courier New"/>
@@ -15503,8 +16115,32 @@
                                 <w:lang w:val="en-IN"/>
                               </w:rPr>
                               <w:tab/>
-                              <w:t>v_command</w:t>
-                            </w:r>
+                            </w:r>
+                            <w:proofErr w:type="spellStart"/>
+                            <w:r>
+                              <w:rPr>
+                                <w:rFonts w:ascii="Courier New" w:hAnsi="Courier New" w:cs="Courier New"/>
+                                <w:color w:val="000000"/>
+                                <w:sz w:val="20"/>
+                                <w:szCs w:val="20"/>
+                                <w:highlight w:val="white"/>
+                                <w:lang w:val="en-IN"/>
+                              </w:rPr>
+                              <w:t>v_</w:t>
+                            </w:r>
+                            <w:proofErr w:type="gramStart"/>
+                            <w:r>
+                              <w:rPr>
+                                <w:rFonts w:ascii="Courier New" w:hAnsi="Courier New" w:cs="Courier New"/>
+                                <w:color w:val="000000"/>
+                                <w:sz w:val="20"/>
+                                <w:szCs w:val="20"/>
+                                <w:highlight w:val="white"/>
+                                <w:lang w:val="en-IN"/>
+                              </w:rPr>
+                              <w:t>command</w:t>
+                            </w:r>
+                            <w:proofErr w:type="spellEnd"/>
                             <w:r>
                               <w:rPr>
                                 <w:rFonts w:ascii="Courier New" w:hAnsi="Courier New" w:cs="Courier New"/>
@@ -15516,6 +16152,7 @@
                               </w:rPr>
                               <w:t>(</w:t>
                             </w:r>
+                            <w:proofErr w:type="gramEnd"/>
                             <w:r>
                               <w:rPr>
                                 <w:rFonts w:ascii="Courier New" w:hAnsi="Courier New" w:cs="Courier New"/>
@@ -15630,8 +16267,32 @@
                                 <w:lang w:val="en-IN"/>
                               </w:rPr>
                               <w:tab/>
-                              <w:t>v_command</w:t>
-                            </w:r>
+                            </w:r>
+                            <w:proofErr w:type="spellStart"/>
+                            <w:r>
+                              <w:rPr>
+                                <w:rFonts w:ascii="Courier New" w:hAnsi="Courier New" w:cs="Courier New"/>
+                                <w:color w:val="000000"/>
+                                <w:sz w:val="20"/>
+                                <w:szCs w:val="20"/>
+                                <w:highlight w:val="white"/>
+                                <w:lang w:val="en-IN"/>
+                              </w:rPr>
+                              <w:t>v_</w:t>
+                            </w:r>
+                            <w:proofErr w:type="gramStart"/>
+                            <w:r>
+                              <w:rPr>
+                                <w:rFonts w:ascii="Courier New" w:hAnsi="Courier New" w:cs="Courier New"/>
+                                <w:color w:val="000000"/>
+                                <w:sz w:val="20"/>
+                                <w:szCs w:val="20"/>
+                                <w:highlight w:val="white"/>
+                                <w:lang w:val="en-IN"/>
+                              </w:rPr>
+                              <w:t>command</w:t>
+                            </w:r>
+                            <w:proofErr w:type="spellEnd"/>
                             <w:r>
                               <w:rPr>
                                 <w:rFonts w:ascii="Courier New" w:hAnsi="Courier New" w:cs="Courier New"/>
@@ -15643,6 +16304,7 @@
                               </w:rPr>
                               <w:t>(</w:t>
                             </w:r>
+                            <w:proofErr w:type="gramEnd"/>
                             <w:r>
                               <w:rPr>
                                 <w:rFonts w:ascii="Courier New" w:hAnsi="Courier New" w:cs="Courier New"/>
@@ -15707,7 +16369,31 @@
                                 <w:highlight w:val="white"/>
                                 <w:lang w:val="en-IN"/>
                               </w:rPr>
-                              <w:t>'tree_age &gt;= 50'</w:t>
+                              <w:t>'</w:t>
+                            </w:r>
+                            <w:proofErr w:type="spellStart"/>
+                            <w:r>
+                              <w:rPr>
+                                <w:rFonts w:ascii="Courier New" w:hAnsi="Courier New" w:cs="Courier New"/>
+                                <w:color w:val="FF0000"/>
+                                <w:sz w:val="20"/>
+                                <w:szCs w:val="20"/>
+                                <w:highlight w:val="white"/>
+                                <w:lang w:val="en-IN"/>
+                              </w:rPr>
+                              <w:t>tree_age</w:t>
+                            </w:r>
+                            <w:proofErr w:type="spellEnd"/>
+                            <w:r>
+                              <w:rPr>
+                                <w:rFonts w:ascii="Courier New" w:hAnsi="Courier New" w:cs="Courier New"/>
+                                <w:color w:val="FF0000"/>
+                                <w:sz w:val="20"/>
+                                <w:szCs w:val="20"/>
+                                <w:highlight w:val="white"/>
+                                <w:lang w:val="en-IN"/>
+                              </w:rPr>
+                              <w:t xml:space="preserve"> &gt;= 50'</w:t>
                             </w:r>
                             <w:r>
                               <w:rPr>
@@ -15746,8 +16432,33 @@
                                 <w:lang w:val="en-IN"/>
                               </w:rPr>
                               <w:tab/>
-                              <w:t xml:space="preserve">     v_command</w:t>
-                            </w:r>
+                              <w:t xml:space="preserve">     </w:t>
+                            </w:r>
+                            <w:proofErr w:type="spellStart"/>
+                            <w:r>
+                              <w:rPr>
+                                <w:rFonts w:ascii="Courier New" w:hAnsi="Courier New" w:cs="Courier New"/>
+                                <w:color w:val="000000"/>
+                                <w:sz w:val="20"/>
+                                <w:szCs w:val="20"/>
+                                <w:highlight w:val="white"/>
+                                <w:lang w:val="en-IN"/>
+                              </w:rPr>
+                              <w:t>v_</w:t>
+                            </w:r>
+                            <w:proofErr w:type="gramStart"/>
+                            <w:r>
+                              <w:rPr>
+                                <w:rFonts w:ascii="Courier New" w:hAnsi="Courier New" w:cs="Courier New"/>
+                                <w:color w:val="000000"/>
+                                <w:sz w:val="20"/>
+                                <w:szCs w:val="20"/>
+                                <w:highlight w:val="white"/>
+                                <w:lang w:val="en-IN"/>
+                              </w:rPr>
+                              <w:t>command</w:t>
+                            </w:r>
+                            <w:proofErr w:type="spellEnd"/>
                             <w:r>
                               <w:rPr>
                                 <w:rFonts w:ascii="Courier New" w:hAnsi="Courier New" w:cs="Courier New"/>
@@ -15759,6 +16470,7 @@
                               </w:rPr>
                               <w:t>(</w:t>
                             </w:r>
+                            <w:proofErr w:type="gramEnd"/>
                             <w:r>
                               <w:rPr>
                                 <w:rFonts w:ascii="Courier New" w:hAnsi="Courier New" w:cs="Courier New"/>
@@ -15790,18 +16502,7 @@
                                 <w:highlight w:val="white"/>
                                 <w:lang w:val="en-IN"/>
                               </w:rPr>
-                              <w:t xml:space="preserve"> </w:t>
-                            </w:r>
-                            <w:r>
-                              <w:rPr>
-                                <w:rFonts w:ascii="Courier New" w:hAnsi="Courier New" w:cs="Courier New"/>
-                                <w:color w:val="000000"/>
-                                <w:sz w:val="20"/>
-                                <w:szCs w:val="20"/>
-                                <w:highlight w:val="white"/>
-                                <w:lang w:val="en-IN"/>
-                              </w:rPr>
-                              <w:t xml:space="preserve"> </w:t>
+                              <w:t xml:space="preserve">  </w:t>
                             </w:r>
                             <w:r>
                               <w:rPr>
@@ -15884,8 +16585,32 @@
                                 <w:lang w:val="en-IN"/>
                               </w:rPr>
                               <w:tab/>
-                              <w:t>v_command</w:t>
-                            </w:r>
+                            </w:r>
+                            <w:proofErr w:type="spellStart"/>
+                            <w:r>
+                              <w:rPr>
+                                <w:rFonts w:ascii="Courier New" w:hAnsi="Courier New" w:cs="Courier New"/>
+                                <w:color w:val="000000"/>
+                                <w:sz w:val="20"/>
+                                <w:szCs w:val="20"/>
+                                <w:highlight w:val="white"/>
+                                <w:lang w:val="en-IN"/>
+                              </w:rPr>
+                              <w:t>v_</w:t>
+                            </w:r>
+                            <w:proofErr w:type="gramStart"/>
+                            <w:r>
+                              <w:rPr>
+                                <w:rFonts w:ascii="Courier New" w:hAnsi="Courier New" w:cs="Courier New"/>
+                                <w:color w:val="000000"/>
+                                <w:sz w:val="20"/>
+                                <w:szCs w:val="20"/>
+                                <w:highlight w:val="white"/>
+                                <w:lang w:val="en-IN"/>
+                              </w:rPr>
+                              <w:t>command</w:t>
+                            </w:r>
+                            <w:proofErr w:type="spellEnd"/>
                             <w:r>
                               <w:rPr>
                                 <w:rFonts w:ascii="Courier New" w:hAnsi="Courier New" w:cs="Courier New"/>
@@ -15897,6 +16622,7 @@
                               </w:rPr>
                               <w:t>(</w:t>
                             </w:r>
+                            <w:proofErr w:type="gramEnd"/>
                             <w:r>
                               <w:rPr>
                                 <w:rFonts w:ascii="Courier New" w:hAnsi="Courier New" w:cs="Courier New"/>
@@ -15928,18 +16654,7 @@
                                 <w:highlight w:val="white"/>
                                 <w:lang w:val="en-IN"/>
                               </w:rPr>
-                              <w:t xml:space="preserve"> </w:t>
-                            </w:r>
-                            <w:r>
-                              <w:rPr>
-                                <w:rFonts w:ascii="Courier New" w:hAnsi="Courier New" w:cs="Courier New"/>
-                                <w:color w:val="000000"/>
-                                <w:sz w:val="20"/>
-                                <w:szCs w:val="20"/>
-                                <w:highlight w:val="white"/>
-                                <w:lang w:val="en-IN"/>
-                              </w:rPr>
-                              <w:t xml:space="preserve"> </w:t>
+                              <w:t xml:space="preserve">  </w:t>
                             </w:r>
                             <w:r>
                               <w:rPr>
@@ -16022,8 +16737,32 @@
                                 <w:lang w:val="en-IN"/>
                               </w:rPr>
                               <w:tab/>
-                              <w:t>v_command</w:t>
-                            </w:r>
+                            </w:r>
+                            <w:proofErr w:type="spellStart"/>
+                            <w:r>
+                              <w:rPr>
+                                <w:rFonts w:ascii="Courier New" w:hAnsi="Courier New" w:cs="Courier New"/>
+                                <w:color w:val="000000"/>
+                                <w:sz w:val="20"/>
+                                <w:szCs w:val="20"/>
+                                <w:highlight w:val="white"/>
+                                <w:lang w:val="en-IN"/>
+                              </w:rPr>
+                              <w:t>v_</w:t>
+                            </w:r>
+                            <w:proofErr w:type="gramStart"/>
+                            <w:r>
+                              <w:rPr>
+                                <w:rFonts w:ascii="Courier New" w:hAnsi="Courier New" w:cs="Courier New"/>
+                                <w:color w:val="000000"/>
+                                <w:sz w:val="20"/>
+                                <w:szCs w:val="20"/>
+                                <w:highlight w:val="white"/>
+                                <w:lang w:val="en-IN"/>
+                              </w:rPr>
+                              <w:t>command</w:t>
+                            </w:r>
+                            <w:proofErr w:type="spellEnd"/>
                             <w:r>
                               <w:rPr>
                                 <w:rFonts w:ascii="Courier New" w:hAnsi="Courier New" w:cs="Courier New"/>
@@ -16035,6 +16774,7 @@
                               </w:rPr>
                               <w:t>(</w:t>
                             </w:r>
+                            <w:proofErr w:type="gramEnd"/>
                             <w:r>
                               <w:rPr>
                                 <w:rFonts w:ascii="Courier New" w:hAnsi="Courier New" w:cs="Courier New"/>
@@ -16066,18 +16806,7 @@
                                 <w:highlight w:val="white"/>
                                 <w:lang w:val="en-IN"/>
                               </w:rPr>
-                              <w:t xml:space="preserve"> </w:t>
-                            </w:r>
-                            <w:r>
-                              <w:rPr>
-                                <w:rFonts w:ascii="Courier New" w:hAnsi="Courier New" w:cs="Courier New"/>
-                                <w:color w:val="000000"/>
-                                <w:sz w:val="20"/>
-                                <w:szCs w:val="20"/>
-                                <w:highlight w:val="white"/>
-                                <w:lang w:val="en-IN"/>
-                              </w:rPr>
-                              <w:t xml:space="preserve"> </w:t>
+                              <w:t xml:space="preserve">  </w:t>
                             </w:r>
                             <w:r>
                               <w:rPr>
@@ -16160,8 +16889,32 @@
                                 <w:lang w:val="en-IN"/>
                               </w:rPr>
                               <w:tab/>
-                              <w:t>v_command</w:t>
-                            </w:r>
+                            </w:r>
+                            <w:proofErr w:type="spellStart"/>
+                            <w:r>
+                              <w:rPr>
+                                <w:rFonts w:ascii="Courier New" w:hAnsi="Courier New" w:cs="Courier New"/>
+                                <w:color w:val="000000"/>
+                                <w:sz w:val="20"/>
+                                <w:szCs w:val="20"/>
+                                <w:highlight w:val="white"/>
+                                <w:lang w:val="en-IN"/>
+                              </w:rPr>
+                              <w:t>v_</w:t>
+                            </w:r>
+                            <w:proofErr w:type="gramStart"/>
+                            <w:r>
+                              <w:rPr>
+                                <w:rFonts w:ascii="Courier New" w:hAnsi="Courier New" w:cs="Courier New"/>
+                                <w:color w:val="000000"/>
+                                <w:sz w:val="20"/>
+                                <w:szCs w:val="20"/>
+                                <w:highlight w:val="white"/>
+                                <w:lang w:val="en-IN"/>
+                              </w:rPr>
+                              <w:t>command</w:t>
+                            </w:r>
+                            <w:proofErr w:type="spellEnd"/>
                             <w:r>
                               <w:rPr>
                                 <w:rFonts w:ascii="Courier New" w:hAnsi="Courier New" w:cs="Courier New"/>
@@ -16173,6 +16926,7 @@
                               </w:rPr>
                               <w:t>(</w:t>
                             </w:r>
+                            <w:proofErr w:type="gramEnd"/>
                             <w:r>
                               <w:rPr>
                                 <w:rFonts w:ascii="Courier New" w:hAnsi="Courier New" w:cs="Courier New"/>
@@ -16369,7 +17123,42 @@
                                 <w:lang w:val="en-IN"/>
                               </w:rPr>
                               <w:tab/>
-                              <w:t xml:space="preserve">v_result </w:t>
+                            </w:r>
+                            <w:proofErr w:type="spellStart"/>
+                            <w:r>
+                              <w:rPr>
+                                <w:rFonts w:ascii="Courier New" w:hAnsi="Courier New" w:cs="Courier New"/>
+                                <w:color w:val="000000"/>
+                                <w:sz w:val="20"/>
+                                <w:szCs w:val="20"/>
+                                <w:highlight w:val="white"/>
+                                <w:lang w:val="en-IN"/>
+                              </w:rPr>
+                              <w:t>v_</w:t>
+                            </w:r>
+                            <w:proofErr w:type="gramStart"/>
+                            <w:r>
+                              <w:rPr>
+                                <w:rFonts w:ascii="Courier New" w:hAnsi="Courier New" w:cs="Courier New"/>
+                                <w:color w:val="000000"/>
+                                <w:sz w:val="20"/>
+                                <w:szCs w:val="20"/>
+                                <w:highlight w:val="white"/>
+                                <w:lang w:val="en-IN"/>
+                              </w:rPr>
+                              <w:t>result</w:t>
+                            </w:r>
+                            <w:proofErr w:type="spellEnd"/>
+                            <w:r>
+                              <w:rPr>
+                                <w:rFonts w:ascii="Courier New" w:hAnsi="Courier New" w:cs="Courier New"/>
+                                <w:color w:val="000000"/>
+                                <w:sz w:val="20"/>
+                                <w:szCs w:val="20"/>
+                                <w:highlight w:val="white"/>
+                                <w:lang w:val="en-IN"/>
+                              </w:rPr>
+                              <w:t xml:space="preserve"> </w:t>
                             </w:r>
                             <w:r>
                               <w:rPr>
@@ -16380,7 +17169,19 @@
                                 <w:highlight w:val="white"/>
                                 <w:lang w:val="en-IN"/>
                               </w:rPr>
-                              <w:t>:=</w:t>
+                              <w:t>:</w:t>
+                            </w:r>
+                            <w:proofErr w:type="gramEnd"/>
+                            <w:r>
+                              <w:rPr>
+                                <w:rFonts w:ascii="Courier New" w:hAnsi="Courier New" w:cs="Courier New"/>
+                                <w:color w:val="0000FF"/>
+                                <w:sz w:val="20"/>
+                                <w:szCs w:val="20"/>
+                                <w:highlight w:val="white"/>
+                                <w:lang w:val="en-IN"/>
+                              </w:rPr>
+                              <w:t>=</w:t>
                             </w:r>
                             <w:r>
                               <w:rPr>
@@ -16393,6 +17194,7 @@
                               </w:rPr>
                               <w:t xml:space="preserve"> </w:t>
                             </w:r>
+                            <w:proofErr w:type="spellStart"/>
                             <w:r>
                               <w:rPr>
                                 <w:rFonts w:ascii="Courier New" w:hAnsi="Courier New" w:cs="Courier New"/>
@@ -16405,6 +17207,7 @@
                               </w:rPr>
                               <w:t>sde_util.shputil</w:t>
                             </w:r>
+                            <w:proofErr w:type="spellEnd"/>
                             <w:r>
                               <w:rPr>
                                 <w:rFonts w:ascii="Courier New" w:hAnsi="Courier New" w:cs="Courier New"/>
@@ -16416,6 +17219,7 @@
                               </w:rPr>
                               <w:t>(</w:t>
                             </w:r>
+                            <w:proofErr w:type="spellStart"/>
                             <w:r>
                               <w:rPr>
                                 <w:rFonts w:ascii="Courier New" w:hAnsi="Courier New" w:cs="Courier New"/>
@@ -16427,6 +17231,7 @@
                               </w:rPr>
                               <w:t>v_command</w:t>
                             </w:r>
+                            <w:proofErr w:type="spellEnd"/>
                             <w:r>
                               <w:rPr>
                                 <w:rFonts w:ascii="Courier New" w:hAnsi="Courier New" w:cs="Courier New"/>
@@ -16466,6 +17271,7 @@
                               <w:tab/>
                               <w:t xml:space="preserve">     </w:t>
                             </w:r>
+                            <w:proofErr w:type="spellStart"/>
                             <w:r>
                               <w:rPr>
                                 <w:rFonts w:ascii="Courier New" w:hAnsi="Courier New" w:cs="Courier New"/>
@@ -16480,6 +17286,7 @@
                               </w:rPr>
                               <w:t>dbms_output.put_line</w:t>
                             </w:r>
+                            <w:proofErr w:type="spellEnd"/>
                             <w:r>
                               <w:rPr>
                                 <w:rFonts w:ascii="Courier New" w:hAnsi="Courier New" w:cs="Courier New"/>
@@ -16491,6 +17298,7 @@
                               </w:rPr>
                               <w:t>(</w:t>
                             </w:r>
+                            <w:proofErr w:type="spellStart"/>
                             <w:r>
                               <w:rPr>
                                 <w:rFonts w:ascii="Courier New" w:hAnsi="Courier New" w:cs="Courier New"/>
@@ -16502,6 +17310,7 @@
                               </w:rPr>
                               <w:t>v_result</w:t>
                             </w:r>
+                            <w:proofErr w:type="spellEnd"/>
                             <w:r>
                               <w:rPr>
                                 <w:rFonts w:ascii="Courier New" w:hAnsi="Courier New" w:cs="Courier New"/>
@@ -18170,18 +18979,7 @@
                           <w:highlight w:val="white"/>
                           <w:lang w:val="en-IN"/>
                         </w:rPr>
-                        <w:t xml:space="preserve"> </w:t>
-                      </w:r>
-                      <w:r>
-                        <w:rPr>
-                          <w:rFonts w:ascii="Courier New" w:hAnsi="Courier New" w:cs="Courier New"/>
-                          <w:color w:val="000000"/>
-                          <w:sz w:val="20"/>
-                          <w:szCs w:val="20"/>
-                          <w:highlight w:val="white"/>
-                          <w:lang w:val="en-IN"/>
-                        </w:rPr>
-                        <w:t xml:space="preserve"> </w:t>
+                        <w:t xml:space="preserve">  </w:t>
                       </w:r>
                       <w:r>
                         <w:rPr>
@@ -18333,18 +19131,7 @@
                           <w:highlight w:val="white"/>
                           <w:lang w:val="en-IN"/>
                         </w:rPr>
-                        <w:t xml:space="preserve"> </w:t>
-                      </w:r>
-                      <w:r>
-                        <w:rPr>
-                          <w:rFonts w:ascii="Courier New" w:hAnsi="Courier New" w:cs="Courier New"/>
-                          <w:color w:val="000000"/>
-                          <w:sz w:val="20"/>
-                          <w:szCs w:val="20"/>
-                          <w:highlight w:val="white"/>
-                          <w:lang w:val="en-IN"/>
-                        </w:rPr>
-                        <w:t xml:space="preserve"> </w:t>
+                        <w:t xml:space="preserve">  </w:t>
                       </w:r>
                       <w:r>
                         <w:rPr>
@@ -18496,18 +19283,7 @@
                           <w:highlight w:val="white"/>
                           <w:lang w:val="en-IN"/>
                         </w:rPr>
-                        <w:t xml:space="preserve"> </w:t>
-                      </w:r>
-                      <w:r>
-                        <w:rPr>
-                          <w:rFonts w:ascii="Courier New" w:hAnsi="Courier New" w:cs="Courier New"/>
-                          <w:color w:val="000000"/>
-                          <w:sz w:val="20"/>
-                          <w:szCs w:val="20"/>
-                          <w:highlight w:val="white"/>
-                          <w:lang w:val="en-IN"/>
-                        </w:rPr>
-                        <w:t xml:space="preserve"> </w:t>
+                        <w:t xml:space="preserve">  </w:t>
                       </w:r>
                       <w:r>
                         <w:rPr>
@@ -19193,12 +19969,21 @@
         </w:rPr>
         <w:t xml:space="preserve">The command is </w:t>
       </w:r>
-      <w:r>
-        <w:rPr>
-          <w:sz w:val="20"/>
-          <w:szCs w:val="20"/>
-        </w:rPr>
-        <w:t xml:space="preserve">similar to </w:t>
+      <w:proofErr w:type="gramStart"/>
+      <w:r>
+        <w:rPr>
+          <w:sz w:val="20"/>
+          <w:szCs w:val="20"/>
+        </w:rPr>
+        <w:t>similar to</w:t>
+      </w:r>
+      <w:proofErr w:type="gramEnd"/>
+      <w:r>
+        <w:rPr>
+          <w:sz w:val="20"/>
+          <w:szCs w:val="20"/>
+        </w:rPr>
+        <w:t xml:space="preserve"> </w:t>
       </w:r>
       <w:r>
         <w:rPr>
@@ -19256,13 +20041,33 @@
         </w:rPr>
         <w:t xml:space="preserve">The size of SDE_VARCHAR_ARRAY (i.e. </w:t>
       </w:r>
+      <w:proofErr w:type="spellStart"/>
       <w:r>
         <w:rPr>
           <w:rFonts w:ascii="Courier New" w:hAnsi="Courier New" w:cs="Courier New"/>
           <w:sz w:val="20"/>
           <w:szCs w:val="20"/>
         </w:rPr>
-        <w:t>v_command.EXTEND(1</w:t>
+        <w:t>v_</w:t>
+      </w:r>
+      <w:proofErr w:type="gramStart"/>
+      <w:r>
+        <w:rPr>
+          <w:rFonts w:ascii="Courier New" w:hAnsi="Courier New" w:cs="Courier New"/>
+          <w:sz w:val="20"/>
+          <w:szCs w:val="20"/>
+        </w:rPr>
+        <w:t>command.EXTEND</w:t>
+      </w:r>
+      <w:proofErr w:type="spellEnd"/>
+      <w:proofErr w:type="gramEnd"/>
+      <w:r>
+        <w:rPr>
+          <w:rFonts w:ascii="Courier New" w:hAnsi="Courier New" w:cs="Courier New"/>
+          <w:sz w:val="20"/>
+          <w:szCs w:val="20"/>
+        </w:rPr>
+        <w:t>(1</w:t>
       </w:r>
       <w:r>
         <w:rPr>
@@ -19319,6 +20124,7 @@
         </w:rPr>
         <w:t xml:space="preserve">The size of the variable holding the result of the command must be 32767 (e.g. </w:t>
       </w:r>
+      <w:proofErr w:type="spellStart"/>
       <w:r>
         <w:rPr>
           <w:rFonts w:ascii="Courier New" w:hAnsi="Courier New" w:cs="Courier New"/>
@@ -19327,6 +20133,7 @@
         </w:rPr>
         <w:t>v_result</w:t>
       </w:r>
+      <w:proofErr w:type="spellEnd"/>
       <w:r>
         <w:rPr>
           <w:rFonts w:ascii="Courier New" w:hAnsi="Courier New" w:cs="Courier New"/>
@@ -19382,6 +20189,7 @@
         </w:rPr>
         <w:t xml:space="preserve">The command needs to be called using a predefined function </w:t>
       </w:r>
+      <w:proofErr w:type="spellStart"/>
       <w:r>
         <w:rPr>
           <w:rFonts w:ascii="Courier New" w:hAnsi="Courier New" w:cs="Courier New"/>
@@ -19390,8 +20198,21 @@
           <w:highlight w:val="white"/>
           <w:lang w:val="en-IN"/>
         </w:rPr>
-        <w:t>sde_util.shputil</w:t>
-      </w:r>
+        <w:t>sde_</w:t>
+      </w:r>
+      <w:proofErr w:type="gramStart"/>
+      <w:r>
+        <w:rPr>
+          <w:rFonts w:ascii="Courier New" w:hAnsi="Courier New" w:cs="Courier New"/>
+          <w:sz w:val="20"/>
+          <w:szCs w:val="20"/>
+          <w:highlight w:val="white"/>
+          <w:lang w:val="en-IN"/>
+        </w:rPr>
+        <w:t>util.shputil</w:t>
+      </w:r>
+      <w:proofErr w:type="spellEnd"/>
+      <w:proofErr w:type="gramEnd"/>
       <w:r>
         <w:rPr>
           <w:rFonts w:cstheme="minorHAnsi"/>
@@ -19611,7 +20432,67 @@
                                 <w:lang w:val="en-IN"/>
                               </w:rPr>
                               <w:tab/>
-                              <w:t xml:space="preserve">     v_command sde_varchar_array </w:t>
+                              <w:t xml:space="preserve">     </w:t>
+                            </w:r>
+                            <w:proofErr w:type="spellStart"/>
+                            <w:r>
+                              <w:rPr>
+                                <w:rFonts w:ascii="Courier New" w:hAnsi="Courier New" w:cs="Courier New"/>
+                                <w:color w:val="000000"/>
+                                <w:sz w:val="20"/>
+                                <w:szCs w:val="20"/>
+                                <w:highlight w:val="white"/>
+                                <w:lang w:val="en-IN"/>
+                              </w:rPr>
+                              <w:t>v_command</w:t>
+                            </w:r>
+                            <w:proofErr w:type="spellEnd"/>
+                            <w:r>
+                              <w:rPr>
+                                <w:rFonts w:ascii="Courier New" w:hAnsi="Courier New" w:cs="Courier New"/>
+                                <w:color w:val="000000"/>
+                                <w:sz w:val="20"/>
+                                <w:szCs w:val="20"/>
+                                <w:highlight w:val="white"/>
+                                <w:lang w:val="en-IN"/>
+                              </w:rPr>
+                              <w:t xml:space="preserve"> </w:t>
+                            </w:r>
+                            <w:proofErr w:type="spellStart"/>
+                            <w:r>
+                              <w:rPr>
+                                <w:rFonts w:ascii="Courier New" w:hAnsi="Courier New" w:cs="Courier New"/>
+                                <w:color w:val="000000"/>
+                                <w:sz w:val="20"/>
+                                <w:szCs w:val="20"/>
+                                <w:highlight w:val="white"/>
+                                <w:lang w:val="en-IN"/>
+                              </w:rPr>
+                              <w:t>sde_varchar_</w:t>
+                            </w:r>
+                            <w:proofErr w:type="gramStart"/>
+                            <w:r>
+                              <w:rPr>
+                                <w:rFonts w:ascii="Courier New" w:hAnsi="Courier New" w:cs="Courier New"/>
+                                <w:color w:val="000000"/>
+                                <w:sz w:val="20"/>
+                                <w:szCs w:val="20"/>
+                                <w:highlight w:val="white"/>
+                                <w:lang w:val="en-IN"/>
+                              </w:rPr>
+                              <w:t>array</w:t>
+                            </w:r>
+                            <w:proofErr w:type="spellEnd"/>
+                            <w:r>
+                              <w:rPr>
+                                <w:rFonts w:ascii="Courier New" w:hAnsi="Courier New" w:cs="Courier New"/>
+                                <w:color w:val="000000"/>
+                                <w:sz w:val="20"/>
+                                <w:szCs w:val="20"/>
+                                <w:highlight w:val="white"/>
+                                <w:lang w:val="en-IN"/>
+                              </w:rPr>
+                              <w:t xml:space="preserve"> </w:t>
                             </w:r>
                             <w:r>
                               <w:rPr>
@@ -19622,7 +20503,19 @@
                                 <w:highlight w:val="white"/>
                                 <w:lang w:val="en-IN"/>
                               </w:rPr>
-                              <w:t>:=</w:t>
+                              <w:t>:</w:t>
+                            </w:r>
+                            <w:proofErr w:type="gramEnd"/>
+                            <w:r>
+                              <w:rPr>
+                                <w:rFonts w:ascii="Courier New" w:hAnsi="Courier New" w:cs="Courier New"/>
+                                <w:color w:val="0000FF"/>
+                                <w:sz w:val="20"/>
+                                <w:szCs w:val="20"/>
+                                <w:highlight w:val="white"/>
+                                <w:lang w:val="en-IN"/>
+                              </w:rPr>
+                              <w:t>=</w:t>
                             </w:r>
                             <w:r>
                               <w:rPr>
@@ -19633,8 +20526,21 @@
                                 <w:highlight w:val="white"/>
                                 <w:lang w:val="en-IN"/>
                               </w:rPr>
-                              <w:t xml:space="preserve"> sde_varchar_array</w:t>
-                            </w:r>
+                              <w:t xml:space="preserve"> </w:t>
+                            </w:r>
+                            <w:proofErr w:type="spellStart"/>
+                            <w:r>
+                              <w:rPr>
+                                <w:rFonts w:ascii="Courier New" w:hAnsi="Courier New" w:cs="Courier New"/>
+                                <w:color w:val="000000"/>
+                                <w:sz w:val="20"/>
+                                <w:szCs w:val="20"/>
+                                <w:highlight w:val="white"/>
+                                <w:lang w:val="en-IN"/>
+                              </w:rPr>
+                              <w:t>sde_varchar_array</w:t>
+                            </w:r>
+                            <w:proofErr w:type="spellEnd"/>
                             <w:r>
                               <w:rPr>
                                 <w:rFonts w:ascii="Courier New" w:hAnsi="Courier New" w:cs="Courier New"/>
@@ -19683,7 +20589,43 @@
                                 <w:lang w:val="en-IN"/>
                               </w:rPr>
                               <w:tab/>
-                              <w:t xml:space="preserve">     v_result  </w:t>
+                              <w:t xml:space="preserve">     </w:t>
+                            </w:r>
+                            <w:proofErr w:type="spellStart"/>
+                            <w:r>
+                              <w:rPr>
+                                <w:rFonts w:ascii="Courier New" w:hAnsi="Courier New" w:cs="Courier New"/>
+                                <w:color w:val="000000"/>
+                                <w:sz w:val="20"/>
+                                <w:szCs w:val="20"/>
+                                <w:highlight w:val="white"/>
+                                <w:lang w:val="en-IN"/>
+                              </w:rPr>
+                              <w:t>v_</w:t>
+                            </w:r>
+                            <w:proofErr w:type="gramStart"/>
+                            <w:r>
+                              <w:rPr>
+                                <w:rFonts w:ascii="Courier New" w:hAnsi="Courier New" w:cs="Courier New"/>
+                                <w:color w:val="000000"/>
+                                <w:sz w:val="20"/>
+                                <w:szCs w:val="20"/>
+                                <w:highlight w:val="white"/>
+                                <w:lang w:val="en-IN"/>
+                              </w:rPr>
+                              <w:t>result</w:t>
+                            </w:r>
+                            <w:proofErr w:type="spellEnd"/>
+                            <w:r>
+                              <w:rPr>
+                                <w:rFonts w:ascii="Courier New" w:hAnsi="Courier New" w:cs="Courier New"/>
+                                <w:color w:val="000000"/>
+                                <w:sz w:val="20"/>
+                                <w:szCs w:val="20"/>
+                                <w:highlight w:val="white"/>
+                                <w:lang w:val="en-IN"/>
+                              </w:rPr>
+                              <w:t xml:space="preserve">  </w:t>
                             </w:r>
                             <w:r>
                               <w:rPr>
@@ -19694,7 +20636,19 @@
                                 <w:highlight w:val="white"/>
                                 <w:lang w:val="en-IN"/>
                               </w:rPr>
-                              <w:t>VARCHAR2</w:t>
+                              <w:t>VARCHAR</w:t>
+                            </w:r>
+                            <w:proofErr w:type="gramEnd"/>
+                            <w:r>
+                              <w:rPr>
+                                <w:rFonts w:ascii="Courier New" w:hAnsi="Courier New" w:cs="Courier New"/>
+                                <w:color w:val="FF0000"/>
+                                <w:sz w:val="20"/>
+                                <w:szCs w:val="20"/>
+                                <w:highlight w:val="white"/>
+                                <w:lang w:val="en-IN"/>
+                              </w:rPr>
+                              <w:t>2</w:t>
                             </w:r>
                             <w:r>
                               <w:rPr>
@@ -19823,8 +20777,33 @@
                                 <w:lang w:val="en-IN"/>
                               </w:rPr>
                               <w:tab/>
-                              <w:t>v_command.EXTEND</w:t>
-                            </w:r>
+                            </w:r>
+                            <w:proofErr w:type="spellStart"/>
+                            <w:r>
+                              <w:rPr>
+                                <w:rFonts w:ascii="Courier New" w:hAnsi="Courier New" w:cs="Courier New"/>
+                                <w:color w:val="000000"/>
+                                <w:sz w:val="20"/>
+                                <w:szCs w:val="20"/>
+                                <w:highlight w:val="white"/>
+                                <w:lang w:val="en-IN"/>
+                              </w:rPr>
+                              <w:t>v_</w:t>
+                            </w:r>
+                            <w:proofErr w:type="gramStart"/>
+                            <w:r>
+                              <w:rPr>
+                                <w:rFonts w:ascii="Courier New" w:hAnsi="Courier New" w:cs="Courier New"/>
+                                <w:color w:val="000000"/>
+                                <w:sz w:val="20"/>
+                                <w:szCs w:val="20"/>
+                                <w:highlight w:val="white"/>
+                                <w:lang w:val="en-IN"/>
+                              </w:rPr>
+                              <w:t>command.EXTEND</w:t>
+                            </w:r>
+                            <w:proofErr w:type="spellEnd"/>
+                            <w:proofErr w:type="gramEnd"/>
                             <w:r>
                               <w:rPr>
                                 <w:rFonts w:ascii="Courier New" w:hAnsi="Courier New" w:cs="Courier New"/>
@@ -19949,8 +20928,32 @@
                                 <w:lang w:val="en-IN"/>
                               </w:rPr>
                               <w:tab/>
-                              <w:t>v_command</w:t>
-                            </w:r>
+                            </w:r>
+                            <w:proofErr w:type="spellStart"/>
+                            <w:r>
+                              <w:rPr>
+                                <w:rFonts w:ascii="Courier New" w:hAnsi="Courier New" w:cs="Courier New"/>
+                                <w:color w:val="000000"/>
+                                <w:sz w:val="20"/>
+                                <w:szCs w:val="20"/>
+                                <w:highlight w:val="white"/>
+                                <w:lang w:val="en-IN"/>
+                              </w:rPr>
+                              <w:t>v_</w:t>
+                            </w:r>
+                            <w:proofErr w:type="gramStart"/>
+                            <w:r>
+                              <w:rPr>
+                                <w:rFonts w:ascii="Courier New" w:hAnsi="Courier New" w:cs="Courier New"/>
+                                <w:color w:val="000000"/>
+                                <w:sz w:val="20"/>
+                                <w:szCs w:val="20"/>
+                                <w:highlight w:val="white"/>
+                                <w:lang w:val="en-IN"/>
+                              </w:rPr>
+                              <w:t>command</w:t>
+                            </w:r>
+                            <w:proofErr w:type="spellEnd"/>
                             <w:r>
                               <w:rPr>
                                 <w:rFonts w:ascii="Courier New" w:hAnsi="Courier New" w:cs="Courier New"/>
@@ -19962,6 +20965,7 @@
                               </w:rPr>
                               <w:t>(</w:t>
                             </w:r>
+                            <w:proofErr w:type="gramEnd"/>
                             <w:r>
                               <w:rPr>
                                 <w:rFonts w:ascii="Courier New" w:hAnsi="Courier New" w:cs="Courier New"/>
@@ -20064,8 +21068,33 @@
                                 <w:highlight w:val="white"/>
                                 <w:lang w:val="en-IN"/>
                               </w:rPr>
-                              <w:t xml:space="preserve">     v_command</w:t>
-                            </w:r>
+                              <w:t xml:space="preserve">     </w:t>
+                            </w:r>
+                            <w:proofErr w:type="spellStart"/>
+                            <w:r>
+                              <w:rPr>
+                                <w:rFonts w:ascii="Courier New" w:hAnsi="Courier New" w:cs="Courier New"/>
+                                <w:color w:val="000000"/>
+                                <w:sz w:val="20"/>
+                                <w:szCs w:val="20"/>
+                                <w:highlight w:val="white"/>
+                                <w:lang w:val="en-IN"/>
+                              </w:rPr>
+                              <w:t>v_</w:t>
+                            </w:r>
+                            <w:proofErr w:type="gramStart"/>
+                            <w:r>
+                              <w:rPr>
+                                <w:rFonts w:ascii="Courier New" w:hAnsi="Courier New" w:cs="Courier New"/>
+                                <w:color w:val="000000"/>
+                                <w:sz w:val="20"/>
+                                <w:szCs w:val="20"/>
+                                <w:highlight w:val="white"/>
+                                <w:lang w:val="en-IN"/>
+                              </w:rPr>
+                              <w:t>command</w:t>
+                            </w:r>
+                            <w:proofErr w:type="spellEnd"/>
                             <w:r>
                               <w:rPr>
                                 <w:rFonts w:ascii="Courier New" w:hAnsi="Courier New" w:cs="Courier New"/>
@@ -20077,6 +21106,7 @@
                               </w:rPr>
                               <w:t>(</w:t>
                             </w:r>
+                            <w:proofErr w:type="gramEnd"/>
                             <w:r>
                               <w:rPr>
                                 <w:rFonts w:ascii="Courier New" w:hAnsi="Courier New" w:cs="Courier New"/>
@@ -20179,8 +21209,33 @@
                                 <w:highlight w:val="white"/>
                                 <w:lang w:val="en-IN"/>
                               </w:rPr>
-                              <w:t xml:space="preserve">     v_command</w:t>
-                            </w:r>
+                              <w:t xml:space="preserve">     </w:t>
+                            </w:r>
+                            <w:proofErr w:type="spellStart"/>
+                            <w:r>
+                              <w:rPr>
+                                <w:rFonts w:ascii="Courier New" w:hAnsi="Courier New" w:cs="Courier New"/>
+                                <w:color w:val="000000"/>
+                                <w:sz w:val="20"/>
+                                <w:szCs w:val="20"/>
+                                <w:highlight w:val="white"/>
+                                <w:lang w:val="en-IN"/>
+                              </w:rPr>
+                              <w:t>v_</w:t>
+                            </w:r>
+                            <w:proofErr w:type="gramStart"/>
+                            <w:r>
+                              <w:rPr>
+                                <w:rFonts w:ascii="Courier New" w:hAnsi="Courier New" w:cs="Courier New"/>
+                                <w:color w:val="000000"/>
+                                <w:sz w:val="20"/>
+                                <w:szCs w:val="20"/>
+                                <w:highlight w:val="white"/>
+                                <w:lang w:val="en-IN"/>
+                              </w:rPr>
+                              <w:t>command</w:t>
+                            </w:r>
+                            <w:proofErr w:type="spellEnd"/>
                             <w:r>
                               <w:rPr>
                                 <w:rFonts w:ascii="Courier New" w:hAnsi="Courier New" w:cs="Courier New"/>
@@ -20192,6 +21247,7 @@
                               </w:rPr>
                               <w:t>(</w:t>
                             </w:r>
+                            <w:proofErr w:type="gramEnd"/>
                             <w:r>
                               <w:rPr>
                                 <w:rFonts w:ascii="Courier New" w:hAnsi="Courier New" w:cs="Courier New"/>
@@ -20294,8 +21350,33 @@
                                 <w:highlight w:val="white"/>
                                 <w:lang w:val="en-IN"/>
                               </w:rPr>
-                              <w:t xml:space="preserve">     v_command</w:t>
-                            </w:r>
+                              <w:t xml:space="preserve">     </w:t>
+                            </w:r>
+                            <w:proofErr w:type="spellStart"/>
+                            <w:r>
+                              <w:rPr>
+                                <w:rFonts w:ascii="Courier New" w:hAnsi="Courier New" w:cs="Courier New"/>
+                                <w:color w:val="000000"/>
+                                <w:sz w:val="20"/>
+                                <w:szCs w:val="20"/>
+                                <w:highlight w:val="white"/>
+                                <w:lang w:val="en-IN"/>
+                              </w:rPr>
+                              <w:t>v_</w:t>
+                            </w:r>
+                            <w:proofErr w:type="gramStart"/>
+                            <w:r>
+                              <w:rPr>
+                                <w:rFonts w:ascii="Courier New" w:hAnsi="Courier New" w:cs="Courier New"/>
+                                <w:color w:val="000000"/>
+                                <w:sz w:val="20"/>
+                                <w:szCs w:val="20"/>
+                                <w:highlight w:val="white"/>
+                                <w:lang w:val="en-IN"/>
+                              </w:rPr>
+                              <w:t>command</w:t>
+                            </w:r>
+                            <w:proofErr w:type="spellEnd"/>
                             <w:r>
                               <w:rPr>
                                 <w:rFonts w:ascii="Courier New" w:hAnsi="Courier New" w:cs="Courier New"/>
@@ -20307,6 +21388,7 @@
                               </w:rPr>
                               <w:t>(</w:t>
                             </w:r>
+                            <w:proofErr w:type="gramEnd"/>
                             <w:r>
                               <w:rPr>
                                 <w:rFonts w:ascii="Courier New" w:hAnsi="Courier New" w:cs="Courier New"/>
@@ -20409,8 +21491,33 @@
                                 <w:highlight w:val="white"/>
                                 <w:lang w:val="en-IN"/>
                               </w:rPr>
-                              <w:t xml:space="preserve">     v_command</w:t>
-                            </w:r>
+                              <w:t xml:space="preserve">     </w:t>
+                            </w:r>
+                            <w:proofErr w:type="spellStart"/>
+                            <w:r>
+                              <w:rPr>
+                                <w:rFonts w:ascii="Courier New" w:hAnsi="Courier New" w:cs="Courier New"/>
+                                <w:color w:val="000000"/>
+                                <w:sz w:val="20"/>
+                                <w:szCs w:val="20"/>
+                                <w:highlight w:val="white"/>
+                                <w:lang w:val="en-IN"/>
+                              </w:rPr>
+                              <w:t>v_</w:t>
+                            </w:r>
+                            <w:proofErr w:type="gramStart"/>
+                            <w:r>
+                              <w:rPr>
+                                <w:rFonts w:ascii="Courier New" w:hAnsi="Courier New" w:cs="Courier New"/>
+                                <w:color w:val="000000"/>
+                                <w:sz w:val="20"/>
+                                <w:szCs w:val="20"/>
+                                <w:highlight w:val="white"/>
+                                <w:lang w:val="en-IN"/>
+                              </w:rPr>
+                              <w:t>command</w:t>
+                            </w:r>
+                            <w:proofErr w:type="spellEnd"/>
                             <w:r>
                               <w:rPr>
                                 <w:rFonts w:ascii="Courier New" w:hAnsi="Courier New" w:cs="Courier New"/>
@@ -20422,6 +21529,7 @@
                               </w:rPr>
                               <w:t>(</w:t>
                             </w:r>
+                            <w:proofErr w:type="gramEnd"/>
                             <w:r>
                               <w:rPr>
                                 <w:rFonts w:ascii="Courier New" w:hAnsi="Courier New" w:cs="Courier New"/>
@@ -20524,8 +21632,33 @@
                                 <w:highlight w:val="white"/>
                                 <w:lang w:val="en-IN"/>
                               </w:rPr>
-                              <w:t xml:space="preserve">     v_command</w:t>
-                            </w:r>
+                              <w:t xml:space="preserve">     </w:t>
+                            </w:r>
+                            <w:proofErr w:type="spellStart"/>
+                            <w:r>
+                              <w:rPr>
+                                <w:rFonts w:ascii="Courier New" w:hAnsi="Courier New" w:cs="Courier New"/>
+                                <w:color w:val="000000"/>
+                                <w:sz w:val="20"/>
+                                <w:szCs w:val="20"/>
+                                <w:highlight w:val="white"/>
+                                <w:lang w:val="en-IN"/>
+                              </w:rPr>
+                              <w:t>v_</w:t>
+                            </w:r>
+                            <w:proofErr w:type="gramStart"/>
+                            <w:r>
+                              <w:rPr>
+                                <w:rFonts w:ascii="Courier New" w:hAnsi="Courier New" w:cs="Courier New"/>
+                                <w:color w:val="000000"/>
+                                <w:sz w:val="20"/>
+                                <w:szCs w:val="20"/>
+                                <w:highlight w:val="white"/>
+                                <w:lang w:val="en-IN"/>
+                              </w:rPr>
+                              <w:t>command</w:t>
+                            </w:r>
+                            <w:proofErr w:type="spellEnd"/>
                             <w:r>
                               <w:rPr>
                                 <w:rFonts w:ascii="Courier New" w:hAnsi="Courier New" w:cs="Courier New"/>
@@ -20537,6 +21670,7 @@
                               </w:rPr>
                               <w:t>(</w:t>
                             </w:r>
+                            <w:proofErr w:type="gramEnd"/>
                             <w:r>
                               <w:rPr>
                                 <w:rFonts w:ascii="Courier New" w:hAnsi="Courier New" w:cs="Courier New"/>
@@ -20639,8 +21773,33 @@
                                 <w:highlight w:val="white"/>
                                 <w:lang w:val="en-IN"/>
                               </w:rPr>
-                              <w:t xml:space="preserve">     v_command</w:t>
-                            </w:r>
+                              <w:t xml:space="preserve">     </w:t>
+                            </w:r>
+                            <w:proofErr w:type="spellStart"/>
+                            <w:r>
+                              <w:rPr>
+                                <w:rFonts w:ascii="Courier New" w:hAnsi="Courier New" w:cs="Courier New"/>
+                                <w:color w:val="000000"/>
+                                <w:sz w:val="20"/>
+                                <w:szCs w:val="20"/>
+                                <w:highlight w:val="white"/>
+                                <w:lang w:val="en-IN"/>
+                              </w:rPr>
+                              <w:t>v_</w:t>
+                            </w:r>
+                            <w:proofErr w:type="gramStart"/>
+                            <w:r>
+                              <w:rPr>
+                                <w:rFonts w:ascii="Courier New" w:hAnsi="Courier New" w:cs="Courier New"/>
+                                <w:color w:val="000000"/>
+                                <w:sz w:val="20"/>
+                                <w:szCs w:val="20"/>
+                                <w:highlight w:val="white"/>
+                                <w:lang w:val="en-IN"/>
+                              </w:rPr>
+                              <w:t>command</w:t>
+                            </w:r>
+                            <w:proofErr w:type="spellEnd"/>
                             <w:r>
                               <w:rPr>
                                 <w:rFonts w:ascii="Courier New" w:hAnsi="Courier New" w:cs="Courier New"/>
@@ -20652,6 +21811,7 @@
                               </w:rPr>
                               <w:t>(</w:t>
                             </w:r>
+                            <w:proofErr w:type="gramEnd"/>
                             <w:r>
                               <w:rPr>
                                 <w:rFonts w:ascii="Courier New" w:hAnsi="Courier New" w:cs="Courier New"/>
@@ -20754,8 +21914,33 @@
                                 <w:highlight w:val="white"/>
                                 <w:lang w:val="en-IN"/>
                               </w:rPr>
-                              <w:t xml:space="preserve">     v_command</w:t>
-                            </w:r>
+                              <w:t xml:space="preserve">     </w:t>
+                            </w:r>
+                            <w:proofErr w:type="spellStart"/>
+                            <w:r>
+                              <w:rPr>
+                                <w:rFonts w:ascii="Courier New" w:hAnsi="Courier New" w:cs="Courier New"/>
+                                <w:color w:val="000000"/>
+                                <w:sz w:val="20"/>
+                                <w:szCs w:val="20"/>
+                                <w:highlight w:val="white"/>
+                                <w:lang w:val="en-IN"/>
+                              </w:rPr>
+                              <w:t>v_</w:t>
+                            </w:r>
+                            <w:proofErr w:type="gramStart"/>
+                            <w:r>
+                              <w:rPr>
+                                <w:rFonts w:ascii="Courier New" w:hAnsi="Courier New" w:cs="Courier New"/>
+                                <w:color w:val="000000"/>
+                                <w:sz w:val="20"/>
+                                <w:szCs w:val="20"/>
+                                <w:highlight w:val="white"/>
+                                <w:lang w:val="en-IN"/>
+                              </w:rPr>
+                              <w:t>command</w:t>
+                            </w:r>
+                            <w:proofErr w:type="spellEnd"/>
                             <w:r>
                               <w:rPr>
                                 <w:rFonts w:ascii="Courier New" w:hAnsi="Courier New" w:cs="Courier New"/>
@@ -20767,6 +21952,7 @@
                               </w:rPr>
                               <w:t>(</w:t>
                             </w:r>
+                            <w:proofErr w:type="gramEnd"/>
                             <w:r>
                               <w:rPr>
                                 <w:rFonts w:ascii="Courier New" w:hAnsi="Courier New" w:cs="Courier New"/>
@@ -20869,8 +22055,33 @@
                                 <w:highlight w:val="white"/>
                                 <w:lang w:val="en-IN"/>
                               </w:rPr>
-                              <w:t xml:space="preserve">     v_command</w:t>
-                            </w:r>
+                              <w:t xml:space="preserve">     </w:t>
+                            </w:r>
+                            <w:proofErr w:type="spellStart"/>
+                            <w:r>
+                              <w:rPr>
+                                <w:rFonts w:ascii="Courier New" w:hAnsi="Courier New" w:cs="Courier New"/>
+                                <w:color w:val="000000"/>
+                                <w:sz w:val="20"/>
+                                <w:szCs w:val="20"/>
+                                <w:highlight w:val="white"/>
+                                <w:lang w:val="en-IN"/>
+                              </w:rPr>
+                              <w:t>v_</w:t>
+                            </w:r>
+                            <w:proofErr w:type="gramStart"/>
+                            <w:r>
+                              <w:rPr>
+                                <w:rFonts w:ascii="Courier New" w:hAnsi="Courier New" w:cs="Courier New"/>
+                                <w:color w:val="000000"/>
+                                <w:sz w:val="20"/>
+                                <w:szCs w:val="20"/>
+                                <w:highlight w:val="white"/>
+                                <w:lang w:val="en-IN"/>
+                              </w:rPr>
+                              <w:t>command</w:t>
+                            </w:r>
+                            <w:proofErr w:type="spellEnd"/>
                             <w:r>
                               <w:rPr>
                                 <w:rFonts w:ascii="Courier New" w:hAnsi="Courier New" w:cs="Courier New"/>
@@ -20882,6 +22093,7 @@
                               </w:rPr>
                               <w:t>(</w:t>
                             </w:r>
+                            <w:proofErr w:type="gramEnd"/>
                             <w:r>
                               <w:rPr>
                                 <w:rFonts w:ascii="Courier New" w:hAnsi="Courier New" w:cs="Courier New"/>
@@ -20984,8 +22196,33 @@
                                 <w:highlight w:val="white"/>
                                 <w:lang w:val="en-IN"/>
                               </w:rPr>
-                              <w:t xml:space="preserve">     v_command</w:t>
-                            </w:r>
+                              <w:t xml:space="preserve">     </w:t>
+                            </w:r>
+                            <w:proofErr w:type="spellStart"/>
+                            <w:r>
+                              <w:rPr>
+                                <w:rFonts w:ascii="Courier New" w:hAnsi="Courier New" w:cs="Courier New"/>
+                                <w:color w:val="000000"/>
+                                <w:sz w:val="20"/>
+                                <w:szCs w:val="20"/>
+                                <w:highlight w:val="white"/>
+                                <w:lang w:val="en-IN"/>
+                              </w:rPr>
+                              <w:t>v_</w:t>
+                            </w:r>
+                            <w:proofErr w:type="gramStart"/>
+                            <w:r>
+                              <w:rPr>
+                                <w:rFonts w:ascii="Courier New" w:hAnsi="Courier New" w:cs="Courier New"/>
+                                <w:color w:val="000000"/>
+                                <w:sz w:val="20"/>
+                                <w:szCs w:val="20"/>
+                                <w:highlight w:val="white"/>
+                                <w:lang w:val="en-IN"/>
+                              </w:rPr>
+                              <w:t>command</w:t>
+                            </w:r>
+                            <w:proofErr w:type="spellEnd"/>
                             <w:r>
                               <w:rPr>
                                 <w:rFonts w:ascii="Courier New" w:hAnsi="Courier New" w:cs="Courier New"/>
@@ -20997,6 +22234,7 @@
                               </w:rPr>
                               <w:t>(</w:t>
                             </w:r>
+                            <w:proofErr w:type="gramEnd"/>
                             <w:r>
                               <w:rPr>
                                 <w:rFonts w:ascii="Courier New" w:hAnsi="Courier New" w:cs="Courier New"/>
@@ -21099,8 +22337,33 @@
                                 <w:highlight w:val="white"/>
                                 <w:lang w:val="en-IN"/>
                               </w:rPr>
-                              <w:t xml:space="preserve">     v_command</w:t>
-                            </w:r>
+                              <w:t xml:space="preserve">     </w:t>
+                            </w:r>
+                            <w:proofErr w:type="spellStart"/>
+                            <w:r>
+                              <w:rPr>
+                                <w:rFonts w:ascii="Courier New" w:hAnsi="Courier New" w:cs="Courier New"/>
+                                <w:color w:val="000000"/>
+                                <w:sz w:val="20"/>
+                                <w:szCs w:val="20"/>
+                                <w:highlight w:val="white"/>
+                                <w:lang w:val="en-IN"/>
+                              </w:rPr>
+                              <w:t>v_</w:t>
+                            </w:r>
+                            <w:proofErr w:type="gramStart"/>
+                            <w:r>
+                              <w:rPr>
+                                <w:rFonts w:ascii="Courier New" w:hAnsi="Courier New" w:cs="Courier New"/>
+                                <w:color w:val="000000"/>
+                                <w:sz w:val="20"/>
+                                <w:szCs w:val="20"/>
+                                <w:highlight w:val="white"/>
+                                <w:lang w:val="en-IN"/>
+                              </w:rPr>
+                              <w:t>command</w:t>
+                            </w:r>
+                            <w:proofErr w:type="spellEnd"/>
                             <w:r>
                               <w:rPr>
                                 <w:rFonts w:ascii="Courier New" w:hAnsi="Courier New" w:cs="Courier New"/>
@@ -21112,6 +22375,7 @@
                               </w:rPr>
                               <w:t>(</w:t>
                             </w:r>
+                            <w:proofErr w:type="gramEnd"/>
                             <w:r>
                               <w:rPr>
                                 <w:rFonts w:ascii="Courier New" w:hAnsi="Courier New" w:cs="Courier New"/>
@@ -21214,8 +22478,33 @@
                                 <w:highlight w:val="white"/>
                                 <w:lang w:val="en-IN"/>
                               </w:rPr>
-                              <w:t xml:space="preserve">     v_command</w:t>
-                            </w:r>
+                              <w:t xml:space="preserve">     </w:t>
+                            </w:r>
+                            <w:proofErr w:type="spellStart"/>
+                            <w:r>
+                              <w:rPr>
+                                <w:rFonts w:ascii="Courier New" w:hAnsi="Courier New" w:cs="Courier New"/>
+                                <w:color w:val="000000"/>
+                                <w:sz w:val="20"/>
+                                <w:szCs w:val="20"/>
+                                <w:highlight w:val="white"/>
+                                <w:lang w:val="en-IN"/>
+                              </w:rPr>
+                              <w:t>v_</w:t>
+                            </w:r>
+                            <w:proofErr w:type="gramStart"/>
+                            <w:r>
+                              <w:rPr>
+                                <w:rFonts w:ascii="Courier New" w:hAnsi="Courier New" w:cs="Courier New"/>
+                                <w:color w:val="000000"/>
+                                <w:sz w:val="20"/>
+                                <w:szCs w:val="20"/>
+                                <w:highlight w:val="white"/>
+                                <w:lang w:val="en-IN"/>
+                              </w:rPr>
+                              <w:t>command</w:t>
+                            </w:r>
+                            <w:proofErr w:type="spellEnd"/>
                             <w:r>
                               <w:rPr>
                                 <w:rFonts w:ascii="Courier New" w:hAnsi="Courier New" w:cs="Courier New"/>
@@ -21227,6 +22516,7 @@
                               </w:rPr>
                               <w:t>(</w:t>
                             </w:r>
+                            <w:proofErr w:type="gramEnd"/>
                             <w:r>
                               <w:rPr>
                                 <w:rFonts w:ascii="Courier New" w:hAnsi="Courier New" w:cs="Courier New"/>
@@ -21329,8 +22619,33 @@
                                 <w:highlight w:val="white"/>
                                 <w:lang w:val="en-IN"/>
                               </w:rPr>
-                              <w:t xml:space="preserve">     v_command</w:t>
-                            </w:r>
+                              <w:t xml:space="preserve">     </w:t>
+                            </w:r>
+                            <w:proofErr w:type="spellStart"/>
+                            <w:r>
+                              <w:rPr>
+                                <w:rFonts w:ascii="Courier New" w:hAnsi="Courier New" w:cs="Courier New"/>
+                                <w:color w:val="000000"/>
+                                <w:sz w:val="20"/>
+                                <w:szCs w:val="20"/>
+                                <w:highlight w:val="white"/>
+                                <w:lang w:val="en-IN"/>
+                              </w:rPr>
+                              <w:t>v_</w:t>
+                            </w:r>
+                            <w:proofErr w:type="gramStart"/>
+                            <w:r>
+                              <w:rPr>
+                                <w:rFonts w:ascii="Courier New" w:hAnsi="Courier New" w:cs="Courier New"/>
+                                <w:color w:val="000000"/>
+                                <w:sz w:val="20"/>
+                                <w:szCs w:val="20"/>
+                                <w:highlight w:val="white"/>
+                                <w:lang w:val="en-IN"/>
+                              </w:rPr>
+                              <w:t>command</w:t>
+                            </w:r>
+                            <w:proofErr w:type="spellEnd"/>
                             <w:r>
                               <w:rPr>
                                 <w:rFonts w:ascii="Courier New" w:hAnsi="Courier New" w:cs="Courier New"/>
@@ -21342,6 +22657,7 @@
                               </w:rPr>
                               <w:t>(</w:t>
                             </w:r>
+                            <w:proofErr w:type="gramEnd"/>
                             <w:r>
                               <w:rPr>
                                 <w:rFonts w:ascii="Courier New" w:hAnsi="Courier New" w:cs="Courier New"/>
@@ -21444,8 +22760,33 @@
                                 <w:highlight w:val="white"/>
                                 <w:lang w:val="en-IN"/>
                               </w:rPr>
-                              <w:t xml:space="preserve">     v_command</w:t>
-                            </w:r>
+                              <w:t xml:space="preserve">     </w:t>
+                            </w:r>
+                            <w:proofErr w:type="spellStart"/>
+                            <w:r>
+                              <w:rPr>
+                                <w:rFonts w:ascii="Courier New" w:hAnsi="Courier New" w:cs="Courier New"/>
+                                <w:color w:val="000000"/>
+                                <w:sz w:val="20"/>
+                                <w:szCs w:val="20"/>
+                                <w:highlight w:val="white"/>
+                                <w:lang w:val="en-IN"/>
+                              </w:rPr>
+                              <w:t>v_</w:t>
+                            </w:r>
+                            <w:proofErr w:type="gramStart"/>
+                            <w:r>
+                              <w:rPr>
+                                <w:rFonts w:ascii="Courier New" w:hAnsi="Courier New" w:cs="Courier New"/>
+                                <w:color w:val="000000"/>
+                                <w:sz w:val="20"/>
+                                <w:szCs w:val="20"/>
+                                <w:highlight w:val="white"/>
+                                <w:lang w:val="en-IN"/>
+                              </w:rPr>
+                              <w:t>command</w:t>
+                            </w:r>
+                            <w:proofErr w:type="spellEnd"/>
                             <w:r>
                               <w:rPr>
                                 <w:rFonts w:ascii="Courier New" w:hAnsi="Courier New" w:cs="Courier New"/>
@@ -21457,6 +22798,7 @@
                               </w:rPr>
                               <w:t>(</w:t>
                             </w:r>
+                            <w:proofErr w:type="gramEnd"/>
                             <w:r>
                               <w:rPr>
                                 <w:rFonts w:ascii="Courier New" w:hAnsi="Courier New" w:cs="Courier New"/>
@@ -21559,8 +22901,33 @@
                                 <w:highlight w:val="white"/>
                                 <w:lang w:val="en-IN"/>
                               </w:rPr>
-                              <w:t xml:space="preserve">     v_command</w:t>
-                            </w:r>
+                              <w:t xml:space="preserve">     </w:t>
+                            </w:r>
+                            <w:proofErr w:type="spellStart"/>
+                            <w:r>
+                              <w:rPr>
+                                <w:rFonts w:ascii="Courier New" w:hAnsi="Courier New" w:cs="Courier New"/>
+                                <w:color w:val="000000"/>
+                                <w:sz w:val="20"/>
+                                <w:szCs w:val="20"/>
+                                <w:highlight w:val="white"/>
+                                <w:lang w:val="en-IN"/>
+                              </w:rPr>
+                              <w:t>v_</w:t>
+                            </w:r>
+                            <w:proofErr w:type="gramStart"/>
+                            <w:r>
+                              <w:rPr>
+                                <w:rFonts w:ascii="Courier New" w:hAnsi="Courier New" w:cs="Courier New"/>
+                                <w:color w:val="000000"/>
+                                <w:sz w:val="20"/>
+                                <w:szCs w:val="20"/>
+                                <w:highlight w:val="white"/>
+                                <w:lang w:val="en-IN"/>
+                              </w:rPr>
+                              <w:t>command</w:t>
+                            </w:r>
+                            <w:proofErr w:type="spellEnd"/>
                             <w:r>
                               <w:rPr>
                                 <w:rFonts w:ascii="Courier New" w:hAnsi="Courier New" w:cs="Courier New"/>
@@ -21572,6 +22939,7 @@
                               </w:rPr>
                               <w:t>(</w:t>
                             </w:r>
+                            <w:proofErr w:type="gramEnd"/>
                             <w:r>
                               <w:rPr>
                                 <w:rFonts w:ascii="Courier New" w:hAnsi="Courier New" w:cs="Courier New"/>
@@ -21674,8 +23042,33 @@
                                 <w:highlight w:val="white"/>
                                 <w:lang w:val="en-IN"/>
                               </w:rPr>
-                              <w:t xml:space="preserve">     v_command</w:t>
-                            </w:r>
+                              <w:t xml:space="preserve">     </w:t>
+                            </w:r>
+                            <w:proofErr w:type="spellStart"/>
+                            <w:r>
+                              <w:rPr>
+                                <w:rFonts w:ascii="Courier New" w:hAnsi="Courier New" w:cs="Courier New"/>
+                                <w:color w:val="000000"/>
+                                <w:sz w:val="20"/>
+                                <w:szCs w:val="20"/>
+                                <w:highlight w:val="white"/>
+                                <w:lang w:val="en-IN"/>
+                              </w:rPr>
+                              <w:t>v_</w:t>
+                            </w:r>
+                            <w:proofErr w:type="gramStart"/>
+                            <w:r>
+                              <w:rPr>
+                                <w:rFonts w:ascii="Courier New" w:hAnsi="Courier New" w:cs="Courier New"/>
+                                <w:color w:val="000000"/>
+                                <w:sz w:val="20"/>
+                                <w:szCs w:val="20"/>
+                                <w:highlight w:val="white"/>
+                                <w:lang w:val="en-IN"/>
+                              </w:rPr>
+                              <w:t>command</w:t>
+                            </w:r>
+                            <w:proofErr w:type="spellEnd"/>
                             <w:r>
                               <w:rPr>
                                 <w:rFonts w:ascii="Courier New" w:hAnsi="Courier New" w:cs="Courier New"/>
@@ -21687,6 +23080,7 @@
                               </w:rPr>
                               <w:t>(</w:t>
                             </w:r>
+                            <w:proofErr w:type="gramEnd"/>
                             <w:r>
                               <w:rPr>
                                 <w:rFonts w:ascii="Courier New" w:hAnsi="Courier New" w:cs="Courier New"/>
@@ -21789,8 +23183,33 @@
                                 <w:highlight w:val="white"/>
                                 <w:lang w:val="en-IN"/>
                               </w:rPr>
-                              <w:t xml:space="preserve">     v_command</w:t>
-                            </w:r>
+                              <w:t xml:space="preserve">     </w:t>
+                            </w:r>
+                            <w:proofErr w:type="spellStart"/>
+                            <w:r>
+                              <w:rPr>
+                                <w:rFonts w:ascii="Courier New" w:hAnsi="Courier New" w:cs="Courier New"/>
+                                <w:color w:val="000000"/>
+                                <w:sz w:val="20"/>
+                                <w:szCs w:val="20"/>
+                                <w:highlight w:val="white"/>
+                                <w:lang w:val="en-IN"/>
+                              </w:rPr>
+                              <w:t>v_</w:t>
+                            </w:r>
+                            <w:proofErr w:type="gramStart"/>
+                            <w:r>
+                              <w:rPr>
+                                <w:rFonts w:ascii="Courier New" w:hAnsi="Courier New" w:cs="Courier New"/>
+                                <w:color w:val="000000"/>
+                                <w:sz w:val="20"/>
+                                <w:szCs w:val="20"/>
+                                <w:highlight w:val="white"/>
+                                <w:lang w:val="en-IN"/>
+                              </w:rPr>
+                              <w:t>command</w:t>
+                            </w:r>
+                            <w:proofErr w:type="spellEnd"/>
                             <w:r>
                               <w:rPr>
                                 <w:rFonts w:ascii="Courier New" w:hAnsi="Courier New" w:cs="Courier New"/>
@@ -21802,6 +23221,7 @@
                               </w:rPr>
                               <w:t>(</w:t>
                             </w:r>
+                            <w:proofErr w:type="gramEnd"/>
                             <w:r>
                               <w:rPr>
                                 <w:rFonts w:ascii="Courier New" w:hAnsi="Courier New" w:cs="Courier New"/>
@@ -21904,8 +23324,33 @@
                                 <w:highlight w:val="white"/>
                                 <w:lang w:val="en-IN"/>
                               </w:rPr>
-                              <w:t xml:space="preserve">     v_command</w:t>
-                            </w:r>
+                              <w:t xml:space="preserve">     </w:t>
+                            </w:r>
+                            <w:proofErr w:type="spellStart"/>
+                            <w:r>
+                              <w:rPr>
+                                <w:rFonts w:ascii="Courier New" w:hAnsi="Courier New" w:cs="Courier New"/>
+                                <w:color w:val="000000"/>
+                                <w:sz w:val="20"/>
+                                <w:szCs w:val="20"/>
+                                <w:highlight w:val="white"/>
+                                <w:lang w:val="en-IN"/>
+                              </w:rPr>
+                              <w:t>v_</w:t>
+                            </w:r>
+                            <w:proofErr w:type="gramStart"/>
+                            <w:r>
+                              <w:rPr>
+                                <w:rFonts w:ascii="Courier New" w:hAnsi="Courier New" w:cs="Courier New"/>
+                                <w:color w:val="000000"/>
+                                <w:sz w:val="20"/>
+                                <w:szCs w:val="20"/>
+                                <w:highlight w:val="white"/>
+                                <w:lang w:val="en-IN"/>
+                              </w:rPr>
+                              <w:t>command</w:t>
+                            </w:r>
+                            <w:proofErr w:type="spellEnd"/>
                             <w:r>
                               <w:rPr>
                                 <w:rFonts w:ascii="Courier New" w:hAnsi="Courier New" w:cs="Courier New"/>
@@ -21917,6 +23362,7 @@
                               </w:rPr>
                               <w:t>(</w:t>
                             </w:r>
+                            <w:proofErr w:type="gramEnd"/>
                             <w:r>
                               <w:rPr>
                                 <w:rFonts w:ascii="Courier New" w:hAnsi="Courier New" w:cs="Courier New"/>
@@ -22019,8 +23465,33 @@
                                 <w:highlight w:val="white"/>
                                 <w:lang w:val="en-IN"/>
                               </w:rPr>
-                              <w:t xml:space="preserve">     v_command</w:t>
-                            </w:r>
+                              <w:t xml:space="preserve">     </w:t>
+                            </w:r>
+                            <w:proofErr w:type="spellStart"/>
+                            <w:r>
+                              <w:rPr>
+                                <w:rFonts w:ascii="Courier New" w:hAnsi="Courier New" w:cs="Courier New"/>
+                                <w:color w:val="000000"/>
+                                <w:sz w:val="20"/>
+                                <w:szCs w:val="20"/>
+                                <w:highlight w:val="white"/>
+                                <w:lang w:val="en-IN"/>
+                              </w:rPr>
+                              <w:t>v_</w:t>
+                            </w:r>
+                            <w:proofErr w:type="gramStart"/>
+                            <w:r>
+                              <w:rPr>
+                                <w:rFonts w:ascii="Courier New" w:hAnsi="Courier New" w:cs="Courier New"/>
+                                <w:color w:val="000000"/>
+                                <w:sz w:val="20"/>
+                                <w:szCs w:val="20"/>
+                                <w:highlight w:val="white"/>
+                                <w:lang w:val="en-IN"/>
+                              </w:rPr>
+                              <w:t>command</w:t>
+                            </w:r>
+                            <w:proofErr w:type="spellEnd"/>
                             <w:r>
                               <w:rPr>
                                 <w:rFonts w:ascii="Courier New" w:hAnsi="Courier New" w:cs="Courier New"/>
@@ -22032,6 +23503,7 @@
                               </w:rPr>
                               <w:t>(</w:t>
                             </w:r>
+                            <w:proofErr w:type="gramEnd"/>
                             <w:r>
                               <w:rPr>
                                 <w:rFonts w:ascii="Courier New" w:hAnsi="Courier New" w:cs="Courier New"/>
@@ -22134,8 +23606,33 @@
                                 <w:highlight w:val="white"/>
                                 <w:lang w:val="en-IN"/>
                               </w:rPr>
-                              <w:t xml:space="preserve">     v_command</w:t>
-                            </w:r>
+                              <w:t xml:space="preserve">     </w:t>
+                            </w:r>
+                            <w:proofErr w:type="spellStart"/>
+                            <w:r>
+                              <w:rPr>
+                                <w:rFonts w:ascii="Courier New" w:hAnsi="Courier New" w:cs="Courier New"/>
+                                <w:color w:val="000000"/>
+                                <w:sz w:val="20"/>
+                                <w:szCs w:val="20"/>
+                                <w:highlight w:val="white"/>
+                                <w:lang w:val="en-IN"/>
+                              </w:rPr>
+                              <w:t>v_</w:t>
+                            </w:r>
+                            <w:proofErr w:type="gramStart"/>
+                            <w:r>
+                              <w:rPr>
+                                <w:rFonts w:ascii="Courier New" w:hAnsi="Courier New" w:cs="Courier New"/>
+                                <w:color w:val="000000"/>
+                                <w:sz w:val="20"/>
+                                <w:szCs w:val="20"/>
+                                <w:highlight w:val="white"/>
+                                <w:lang w:val="en-IN"/>
+                              </w:rPr>
+                              <w:t>command</w:t>
+                            </w:r>
+                            <w:proofErr w:type="spellEnd"/>
                             <w:r>
                               <w:rPr>
                                 <w:rFonts w:ascii="Courier New" w:hAnsi="Courier New" w:cs="Courier New"/>
@@ -22147,6 +23644,7 @@
                               </w:rPr>
                               <w:t>(</w:t>
                             </w:r>
+                            <w:proofErr w:type="gramEnd"/>
                             <w:r>
                               <w:rPr>
                                 <w:rFonts w:ascii="Courier New" w:hAnsi="Courier New" w:cs="Courier New"/>
@@ -22249,8 +23747,33 @@
                                 <w:highlight w:val="white"/>
                                 <w:lang w:val="en-IN"/>
                               </w:rPr>
-                              <w:t xml:space="preserve">     v_command</w:t>
-                            </w:r>
+                              <w:t xml:space="preserve">     </w:t>
+                            </w:r>
+                            <w:proofErr w:type="spellStart"/>
+                            <w:r>
+                              <w:rPr>
+                                <w:rFonts w:ascii="Courier New" w:hAnsi="Courier New" w:cs="Courier New"/>
+                                <w:color w:val="000000"/>
+                                <w:sz w:val="20"/>
+                                <w:szCs w:val="20"/>
+                                <w:highlight w:val="white"/>
+                                <w:lang w:val="en-IN"/>
+                              </w:rPr>
+                              <w:t>v_</w:t>
+                            </w:r>
+                            <w:proofErr w:type="gramStart"/>
+                            <w:r>
+                              <w:rPr>
+                                <w:rFonts w:ascii="Courier New" w:hAnsi="Courier New" w:cs="Courier New"/>
+                                <w:color w:val="000000"/>
+                                <w:sz w:val="20"/>
+                                <w:szCs w:val="20"/>
+                                <w:highlight w:val="white"/>
+                                <w:lang w:val="en-IN"/>
+                              </w:rPr>
+                              <w:t>command</w:t>
+                            </w:r>
+                            <w:proofErr w:type="spellEnd"/>
                             <w:r>
                               <w:rPr>
                                 <w:rFonts w:ascii="Courier New" w:hAnsi="Courier New" w:cs="Courier New"/>
@@ -22262,6 +23785,7 @@
                               </w:rPr>
                               <w:t>(</w:t>
                             </w:r>
+                            <w:proofErr w:type="gramEnd"/>
                             <w:r>
                               <w:rPr>
                                 <w:rFonts w:ascii="Courier New" w:hAnsi="Courier New" w:cs="Courier New"/>
@@ -22364,8 +23888,33 @@
                                 <w:highlight w:val="white"/>
                                 <w:lang w:val="en-IN"/>
                               </w:rPr>
-                              <w:t xml:space="preserve">     v_command</w:t>
-                            </w:r>
+                              <w:t xml:space="preserve">     </w:t>
+                            </w:r>
+                            <w:proofErr w:type="spellStart"/>
+                            <w:r>
+                              <w:rPr>
+                                <w:rFonts w:ascii="Courier New" w:hAnsi="Courier New" w:cs="Courier New"/>
+                                <w:color w:val="000000"/>
+                                <w:sz w:val="20"/>
+                                <w:szCs w:val="20"/>
+                                <w:highlight w:val="white"/>
+                                <w:lang w:val="en-IN"/>
+                              </w:rPr>
+                              <w:t>v_</w:t>
+                            </w:r>
+                            <w:proofErr w:type="gramStart"/>
+                            <w:r>
+                              <w:rPr>
+                                <w:rFonts w:ascii="Courier New" w:hAnsi="Courier New" w:cs="Courier New"/>
+                                <w:color w:val="000000"/>
+                                <w:sz w:val="20"/>
+                                <w:szCs w:val="20"/>
+                                <w:highlight w:val="white"/>
+                                <w:lang w:val="en-IN"/>
+                              </w:rPr>
+                              <w:t>command</w:t>
+                            </w:r>
+                            <w:proofErr w:type="spellEnd"/>
                             <w:r>
                               <w:rPr>
                                 <w:rFonts w:ascii="Courier New" w:hAnsi="Courier New" w:cs="Courier New"/>
@@ -22377,6 +23926,7 @@
                               </w:rPr>
                               <w:t>(</w:t>
                             </w:r>
+                            <w:proofErr w:type="gramEnd"/>
                             <w:r>
                               <w:rPr>
                                 <w:rFonts w:ascii="Courier New" w:hAnsi="Courier New" w:cs="Courier New"/>
@@ -22479,8 +24029,33 @@
                                 <w:highlight w:val="white"/>
                                 <w:lang w:val="en-IN"/>
                               </w:rPr>
-                              <w:t xml:space="preserve">     v_command</w:t>
-                            </w:r>
+                              <w:t xml:space="preserve">     </w:t>
+                            </w:r>
+                            <w:proofErr w:type="spellStart"/>
+                            <w:r>
+                              <w:rPr>
+                                <w:rFonts w:ascii="Courier New" w:hAnsi="Courier New" w:cs="Courier New"/>
+                                <w:color w:val="000000"/>
+                                <w:sz w:val="20"/>
+                                <w:szCs w:val="20"/>
+                                <w:highlight w:val="white"/>
+                                <w:lang w:val="en-IN"/>
+                              </w:rPr>
+                              <w:t>v_</w:t>
+                            </w:r>
+                            <w:proofErr w:type="gramStart"/>
+                            <w:r>
+                              <w:rPr>
+                                <w:rFonts w:ascii="Courier New" w:hAnsi="Courier New" w:cs="Courier New"/>
+                                <w:color w:val="000000"/>
+                                <w:sz w:val="20"/>
+                                <w:szCs w:val="20"/>
+                                <w:highlight w:val="white"/>
+                                <w:lang w:val="en-IN"/>
+                              </w:rPr>
+                              <w:t>command</w:t>
+                            </w:r>
+                            <w:proofErr w:type="spellEnd"/>
                             <w:r>
                               <w:rPr>
                                 <w:rFonts w:ascii="Courier New" w:hAnsi="Courier New" w:cs="Courier New"/>
@@ -22492,6 +24067,7 @@
                               </w:rPr>
                               <w:t>(</w:t>
                             </w:r>
+                            <w:proofErr w:type="gramEnd"/>
                             <w:r>
                               <w:rPr>
                                 <w:rFonts w:ascii="Courier New" w:hAnsi="Courier New" w:cs="Courier New"/>
@@ -22594,8 +24170,33 @@
                                 <w:highlight w:val="white"/>
                                 <w:lang w:val="en-IN"/>
                               </w:rPr>
-                              <w:t xml:space="preserve">     v_command</w:t>
-                            </w:r>
+                              <w:t xml:space="preserve">     </w:t>
+                            </w:r>
+                            <w:proofErr w:type="spellStart"/>
+                            <w:r>
+                              <w:rPr>
+                                <w:rFonts w:ascii="Courier New" w:hAnsi="Courier New" w:cs="Courier New"/>
+                                <w:color w:val="000000"/>
+                                <w:sz w:val="20"/>
+                                <w:szCs w:val="20"/>
+                                <w:highlight w:val="white"/>
+                                <w:lang w:val="en-IN"/>
+                              </w:rPr>
+                              <w:t>v_</w:t>
+                            </w:r>
+                            <w:proofErr w:type="gramStart"/>
+                            <w:r>
+                              <w:rPr>
+                                <w:rFonts w:ascii="Courier New" w:hAnsi="Courier New" w:cs="Courier New"/>
+                                <w:color w:val="000000"/>
+                                <w:sz w:val="20"/>
+                                <w:szCs w:val="20"/>
+                                <w:highlight w:val="white"/>
+                                <w:lang w:val="en-IN"/>
+                              </w:rPr>
+                              <w:t>command</w:t>
+                            </w:r>
+                            <w:proofErr w:type="spellEnd"/>
                             <w:r>
                               <w:rPr>
                                 <w:rFonts w:ascii="Courier New" w:hAnsi="Courier New" w:cs="Courier New"/>
@@ -22607,6 +24208,7 @@
                               </w:rPr>
                               <w:t>(</w:t>
                             </w:r>
+                            <w:proofErr w:type="gramEnd"/>
                             <w:r>
                               <w:rPr>
                                 <w:rFonts w:ascii="Courier New" w:hAnsi="Courier New" w:cs="Courier New"/>
@@ -22709,8 +24311,33 @@
                                 <w:highlight w:val="white"/>
                                 <w:lang w:val="en-IN"/>
                               </w:rPr>
-                              <w:t xml:space="preserve">     v_command</w:t>
-                            </w:r>
+                              <w:t xml:space="preserve">     </w:t>
+                            </w:r>
+                            <w:proofErr w:type="spellStart"/>
+                            <w:r>
+                              <w:rPr>
+                                <w:rFonts w:ascii="Courier New" w:hAnsi="Courier New" w:cs="Courier New"/>
+                                <w:color w:val="000000"/>
+                                <w:sz w:val="20"/>
+                                <w:szCs w:val="20"/>
+                                <w:highlight w:val="white"/>
+                                <w:lang w:val="en-IN"/>
+                              </w:rPr>
+                              <w:t>v_</w:t>
+                            </w:r>
+                            <w:proofErr w:type="gramStart"/>
+                            <w:r>
+                              <w:rPr>
+                                <w:rFonts w:ascii="Courier New" w:hAnsi="Courier New" w:cs="Courier New"/>
+                                <w:color w:val="000000"/>
+                                <w:sz w:val="20"/>
+                                <w:szCs w:val="20"/>
+                                <w:highlight w:val="white"/>
+                                <w:lang w:val="en-IN"/>
+                              </w:rPr>
+                              <w:t>command</w:t>
+                            </w:r>
+                            <w:proofErr w:type="spellEnd"/>
                             <w:r>
                               <w:rPr>
                                 <w:rFonts w:ascii="Courier New" w:hAnsi="Courier New" w:cs="Courier New"/>
@@ -22722,6 +24349,7 @@
                               </w:rPr>
                               <w:t>(</w:t>
                             </w:r>
+                            <w:proofErr w:type="gramEnd"/>
                             <w:r>
                               <w:rPr>
                                 <w:rFonts w:ascii="Courier New" w:hAnsi="Courier New" w:cs="Courier New"/>
@@ -22824,8 +24452,33 @@
                                 <w:highlight w:val="white"/>
                                 <w:lang w:val="en-IN"/>
                               </w:rPr>
-                              <w:t xml:space="preserve">     v_command</w:t>
-                            </w:r>
+                              <w:t xml:space="preserve">     </w:t>
+                            </w:r>
+                            <w:proofErr w:type="spellStart"/>
+                            <w:r>
+                              <w:rPr>
+                                <w:rFonts w:ascii="Courier New" w:hAnsi="Courier New" w:cs="Courier New"/>
+                                <w:color w:val="000000"/>
+                                <w:sz w:val="20"/>
+                                <w:szCs w:val="20"/>
+                                <w:highlight w:val="white"/>
+                                <w:lang w:val="en-IN"/>
+                              </w:rPr>
+                              <w:t>v_</w:t>
+                            </w:r>
+                            <w:proofErr w:type="gramStart"/>
+                            <w:r>
+                              <w:rPr>
+                                <w:rFonts w:ascii="Courier New" w:hAnsi="Courier New" w:cs="Courier New"/>
+                                <w:color w:val="000000"/>
+                                <w:sz w:val="20"/>
+                                <w:szCs w:val="20"/>
+                                <w:highlight w:val="white"/>
+                                <w:lang w:val="en-IN"/>
+                              </w:rPr>
+                              <w:t>command</w:t>
+                            </w:r>
+                            <w:proofErr w:type="spellEnd"/>
                             <w:r>
                               <w:rPr>
                                 <w:rFonts w:ascii="Courier New" w:hAnsi="Courier New" w:cs="Courier New"/>
@@ -22837,6 +24490,7 @@
                               </w:rPr>
                               <w:t>(</w:t>
                             </w:r>
+                            <w:proofErr w:type="gramEnd"/>
                             <w:r>
                               <w:rPr>
                                 <w:rFonts w:ascii="Courier New" w:hAnsi="Courier New" w:cs="Courier New"/>
@@ -23034,7 +24688,42 @@
                                 <w:lang w:val="en-IN"/>
                               </w:rPr>
                               <w:tab/>
-                              <w:t xml:space="preserve">v_result </w:t>
+                            </w:r>
+                            <w:proofErr w:type="spellStart"/>
+                            <w:r>
+                              <w:rPr>
+                                <w:rFonts w:ascii="Courier New" w:hAnsi="Courier New" w:cs="Courier New"/>
+                                <w:color w:val="000000"/>
+                                <w:sz w:val="20"/>
+                                <w:szCs w:val="20"/>
+                                <w:highlight w:val="white"/>
+                                <w:lang w:val="en-IN"/>
+                              </w:rPr>
+                              <w:t>v_</w:t>
+                            </w:r>
+                            <w:proofErr w:type="gramStart"/>
+                            <w:r>
+                              <w:rPr>
+                                <w:rFonts w:ascii="Courier New" w:hAnsi="Courier New" w:cs="Courier New"/>
+                                <w:color w:val="000000"/>
+                                <w:sz w:val="20"/>
+                                <w:szCs w:val="20"/>
+                                <w:highlight w:val="white"/>
+                                <w:lang w:val="en-IN"/>
+                              </w:rPr>
+                              <w:t>result</w:t>
+                            </w:r>
+                            <w:proofErr w:type="spellEnd"/>
+                            <w:r>
+                              <w:rPr>
+                                <w:rFonts w:ascii="Courier New" w:hAnsi="Courier New" w:cs="Courier New"/>
+                                <w:color w:val="000000"/>
+                                <w:sz w:val="20"/>
+                                <w:szCs w:val="20"/>
+                                <w:highlight w:val="white"/>
+                                <w:lang w:val="en-IN"/>
+                              </w:rPr>
+                              <w:t xml:space="preserve"> </w:t>
                             </w:r>
                             <w:r>
                               <w:rPr>
@@ -23045,7 +24734,19 @@
                                 <w:highlight w:val="white"/>
                                 <w:lang w:val="en-IN"/>
                               </w:rPr>
-                              <w:t>:=</w:t>
+                              <w:t>:</w:t>
+                            </w:r>
+                            <w:proofErr w:type="gramEnd"/>
+                            <w:r>
+                              <w:rPr>
+                                <w:rFonts w:ascii="Courier New" w:hAnsi="Courier New" w:cs="Courier New"/>
+                                <w:color w:val="0000FF"/>
+                                <w:sz w:val="20"/>
+                                <w:szCs w:val="20"/>
+                                <w:highlight w:val="white"/>
+                                <w:lang w:val="en-IN"/>
+                              </w:rPr>
+                              <w:t>=</w:t>
                             </w:r>
                             <w:r>
                               <w:rPr>
@@ -23058,6 +24759,7 @@
                               </w:rPr>
                               <w:t xml:space="preserve"> </w:t>
                             </w:r>
+                            <w:proofErr w:type="spellStart"/>
                             <w:r>
                               <w:rPr>
                                 <w:rFonts w:ascii="Courier New" w:hAnsi="Courier New" w:cs="Courier New"/>
@@ -23070,6 +24772,7 @@
                               </w:rPr>
                               <w:t>sde_util.shputil</w:t>
                             </w:r>
+                            <w:proofErr w:type="spellEnd"/>
                             <w:r>
                               <w:rPr>
                                 <w:rFonts w:ascii="Courier New" w:hAnsi="Courier New" w:cs="Courier New"/>
@@ -23081,6 +24784,7 @@
                               </w:rPr>
                               <w:t>(</w:t>
                             </w:r>
+                            <w:proofErr w:type="spellStart"/>
                             <w:r>
                               <w:rPr>
                                 <w:rFonts w:ascii="Courier New" w:hAnsi="Courier New" w:cs="Courier New"/>
@@ -23092,6 +24796,7 @@
                               </w:rPr>
                               <w:t>v_command</w:t>
                             </w:r>
+                            <w:proofErr w:type="spellEnd"/>
                             <w:r>
                               <w:rPr>
                                 <w:rFonts w:ascii="Courier New" w:hAnsi="Courier New" w:cs="Courier New"/>
@@ -23131,6 +24836,7 @@
                               <w:tab/>
                               <w:t xml:space="preserve">     </w:t>
                             </w:r>
+                            <w:proofErr w:type="spellStart"/>
                             <w:r>
                               <w:rPr>
                                 <w:rFonts w:ascii="Courier New" w:hAnsi="Courier New" w:cs="Courier New"/>
@@ -23145,6 +24851,7 @@
                               </w:rPr>
                               <w:t>dbms_output.put_line</w:t>
                             </w:r>
+                            <w:proofErr w:type="spellEnd"/>
                             <w:r>
                               <w:rPr>
                                 <w:rFonts w:ascii="Courier New" w:hAnsi="Courier New" w:cs="Courier New"/>
@@ -23156,6 +24863,7 @@
                               </w:rPr>
                               <w:t>(</w:t>
                             </w:r>
+                            <w:proofErr w:type="spellStart"/>
                             <w:r>
                               <w:rPr>
                                 <w:rFonts w:ascii="Courier New" w:hAnsi="Courier New" w:cs="Courier New"/>
@@ -23167,6 +24875,7 @@
                               </w:rPr>
                               <w:t>v_result</w:t>
                             </w:r>
+                            <w:proofErr w:type="spellEnd"/>
                             <w:r>
                               <w:rPr>
                                 <w:rFonts w:ascii="Courier New" w:hAnsi="Courier New" w:cs="Courier New"/>
@@ -28058,16 +29767,16 @@
       <w:pPr>
         <w:pStyle w:val="Heading1"/>
       </w:pPr>
-      <w:bookmarkStart w:id="41" w:name="_Logging"/>
-      <w:bookmarkStart w:id="42" w:name="_Toc496723436"/>
-      <w:bookmarkStart w:id="43" w:name="_Toc499212878"/>
-      <w:bookmarkEnd w:id="41"/>
+      <w:bookmarkStart w:id="45" w:name="_Logging"/>
+      <w:bookmarkStart w:id="46" w:name="_Toc496723436"/>
+      <w:bookmarkStart w:id="47" w:name="_Toc499212878"/>
+      <w:bookmarkEnd w:id="45"/>
       <w:r>
         <w:lastRenderedPageBreak/>
         <w:t>Logging</w:t>
       </w:r>
-      <w:bookmarkEnd w:id="42"/>
-      <w:bookmarkEnd w:id="43"/>
+      <w:bookmarkEnd w:id="46"/>
+      <w:bookmarkEnd w:id="47"/>
     </w:p>
     <w:p>
       <w:pPr>
@@ -28130,8 +29839,8 @@
       <w:pPr>
         <w:pStyle w:val="Heading2"/>
       </w:pPr>
-      <w:bookmarkStart w:id="44" w:name="_Toc496723437"/>
-      <w:bookmarkStart w:id="45" w:name="_Toc499212879"/>
+      <w:bookmarkStart w:id="48" w:name="_Toc496723437"/>
+      <w:bookmarkStart w:id="49" w:name="_Toc499212879"/>
       <w:r>
         <w:t>Shapefile Log F</w:t>
       </w:r>
@@ -28141,8 +29850,8 @@
       <w:r>
         <w:t>e</w:t>
       </w:r>
-      <w:bookmarkEnd w:id="44"/>
-      <w:bookmarkEnd w:id="45"/>
+      <w:bookmarkEnd w:id="48"/>
+      <w:bookmarkEnd w:id="49"/>
     </w:p>
     <w:p>
       <w:pPr>
@@ -28311,18 +30020,18 @@
       <w:pPr>
         <w:pStyle w:val="Heading2"/>
       </w:pPr>
-      <w:bookmarkStart w:id="46" w:name="_System_Log_File"/>
-      <w:bookmarkStart w:id="47" w:name="_Toc496723438"/>
-      <w:bookmarkStart w:id="48" w:name="_Toc499212880"/>
-      <w:bookmarkEnd w:id="46"/>
+      <w:bookmarkStart w:id="50" w:name="_System_Log_File"/>
+      <w:bookmarkStart w:id="51" w:name="_Toc496723438"/>
+      <w:bookmarkStart w:id="52" w:name="_Toc499212880"/>
+      <w:bookmarkEnd w:id="50"/>
       <w:r>
         <w:t xml:space="preserve">System Log </w:t>
       </w:r>
       <w:r>
         <w:t>File</w:t>
       </w:r>
-      <w:bookmarkEnd w:id="47"/>
-      <w:bookmarkEnd w:id="48"/>
+      <w:bookmarkEnd w:id="51"/>
+      <w:bookmarkEnd w:id="52"/>
     </w:p>
     <w:p>
       <w:pPr>
@@ -28454,8 +30163,8 @@
       <w:pPr>
         <w:pStyle w:val="Heading2"/>
       </w:pPr>
-      <w:bookmarkStart w:id="49" w:name="_Toc496723439"/>
-      <w:bookmarkStart w:id="50" w:name="_Toc499212881"/>
+      <w:bookmarkStart w:id="53" w:name="_Toc496723439"/>
+      <w:bookmarkStart w:id="54" w:name="_Toc499212881"/>
       <w:r>
         <w:t>Command</w:t>
       </w:r>
@@ -28465,8 +30174,8 @@
       <w:r>
         <w:t xml:space="preserve"> Level Log</w:t>
       </w:r>
-      <w:bookmarkEnd w:id="49"/>
-      <w:bookmarkEnd w:id="50"/>
+      <w:bookmarkEnd w:id="53"/>
+      <w:bookmarkEnd w:id="54"/>
     </w:p>
     <w:p>
       <w:pPr>
@@ -28479,14 +30188,14 @@
           <w:b/>
         </w:rPr>
       </w:pPr>
-      <w:bookmarkStart w:id="51" w:name="_Toc499212882"/>
+      <w:bookmarkStart w:id="55" w:name="_Toc499212882"/>
       <w:r>
         <w:rPr>
           <w:b/>
         </w:rPr>
         <w:t>Command Level Log</w:t>
       </w:r>
-      <w:bookmarkEnd w:id="51"/>
+      <w:bookmarkEnd w:id="55"/>
     </w:p>
     <w:p>
       <w:pPr>
@@ -28616,14 +30325,14 @@
           <w:b/>
         </w:rPr>
       </w:pPr>
-      <w:bookmarkStart w:id="52" w:name="_Toc499212883"/>
+      <w:bookmarkStart w:id="56" w:name="_Toc499212883"/>
       <w:r>
         <w:rPr>
           <w:b/>
         </w:rPr>
         <w:t>Database Level Log</w:t>
       </w:r>
-      <w:bookmarkEnd w:id="52"/>
+      <w:bookmarkEnd w:id="56"/>
     </w:p>
     <w:p>
       <w:pPr>
@@ -28670,14 +30379,26 @@
         </w:rPr>
         <w:t xml:space="preserve"> just that any success/error messages are returned as a string (at max 32767 characters long) by </w:t>
       </w:r>
+      <w:proofErr w:type="spellStart"/>
       <w:r>
         <w:rPr>
           <w:rFonts w:ascii="Courier New" w:hAnsi="Courier New" w:cs="Courier New"/>
           <w:sz w:val="20"/>
           <w:szCs w:val="20"/>
         </w:rPr>
-        <w:t>sde_util.shputil</w:t>
-      </w:r>
+        <w:t>sde_</w:t>
+      </w:r>
+      <w:proofErr w:type="gramStart"/>
+      <w:r>
+        <w:rPr>
+          <w:rFonts w:ascii="Courier New" w:hAnsi="Courier New" w:cs="Courier New"/>
+          <w:sz w:val="20"/>
+          <w:szCs w:val="20"/>
+        </w:rPr>
+        <w:t>util.shputil</w:t>
+      </w:r>
+      <w:proofErr w:type="spellEnd"/>
+      <w:proofErr w:type="gramEnd"/>
       <w:r>
         <w:rPr>
           <w:sz w:val="20"/>
@@ -28718,18 +30439,18 @@
         <w:spacing w:line="360" w:lineRule="auto"/>
         <w:jc w:val="both"/>
       </w:pPr>
-      <w:bookmarkStart w:id="53" w:name="_Toc496723440"/>
-      <w:bookmarkStart w:id="54" w:name="_Toc499212884"/>
-      <w:bookmarkEnd w:id="2"/>
+      <w:bookmarkStart w:id="57" w:name="_Toc496723440"/>
+      <w:bookmarkStart w:id="58" w:name="_Toc499212884"/>
+      <w:bookmarkEnd w:id="3"/>
       <w:r>
         <w:lastRenderedPageBreak/>
         <w:t>GeoTools Source Code</w:t>
       </w:r>
-      <w:bookmarkEnd w:id="53"/>
+      <w:bookmarkEnd w:id="57"/>
       <w:r>
         <w:t xml:space="preserve"> Changes</w:t>
       </w:r>
-      <w:bookmarkEnd w:id="54"/>
+      <w:bookmarkEnd w:id="58"/>
     </w:p>
     <w:p>
       <w:pPr>
@@ -28769,19 +30490,27 @@
         <w:ind w:left="426"/>
         <w:jc w:val="both"/>
       </w:pPr>
-      <w:bookmarkStart w:id="55" w:name="_Toc496723441"/>
-      <w:bookmarkStart w:id="56" w:name="_Toc499212885"/>
+      <w:bookmarkStart w:id="59" w:name="_Toc496723441"/>
+      <w:bookmarkStart w:id="60" w:name="_Toc499212885"/>
       <w:r>
         <w:t xml:space="preserve">Class – </w:t>
       </w:r>
+      <w:proofErr w:type="gramStart"/>
       <w:r>
         <w:rPr>
           <w:rFonts w:ascii="Courier New" w:hAnsi="Courier New" w:cs="Courier New"/>
         </w:rPr>
-        <w:t>org.geotools.data.shapefile.ShapefileDataStore</w:t>
-      </w:r>
-      <w:bookmarkEnd w:id="55"/>
-      <w:bookmarkEnd w:id="56"/>
+        <w:t>org.geotools</w:t>
+      </w:r>
+      <w:proofErr w:type="gramEnd"/>
+      <w:r>
+        <w:rPr>
+          <w:rFonts w:ascii="Courier New" w:hAnsi="Courier New" w:cs="Courier New"/>
+        </w:rPr>
+        <w:t>.data.shapefile.ShapefileDataStore</w:t>
+      </w:r>
+      <w:bookmarkEnd w:id="59"/>
+      <w:bookmarkEnd w:id="60"/>
       <w:r>
         <w:t xml:space="preserve"> </w:t>
       </w:r>
@@ -28796,6 +30525,7 @@
           <w:szCs w:val="20"/>
         </w:rPr>
       </w:pPr>
+      <w:proofErr w:type="spellStart"/>
       <w:r>
         <w:rPr>
           <w:rFonts w:ascii="Courier New" w:hAnsi="Courier New" w:cs="Courier New"/>
@@ -28804,6 +30534,7 @@
         </w:rPr>
         <w:t>ShapefileDataStore</w:t>
       </w:r>
+      <w:proofErr w:type="spellEnd"/>
       <w:r>
         <w:rPr>
           <w:sz w:val="20"/>
@@ -28952,19 +30683,23 @@
           <w:rFonts w:ascii="Courier New" w:hAnsi="Courier New" w:cs="Courier New"/>
         </w:rPr>
       </w:pPr>
-      <w:bookmarkStart w:id="57" w:name="_Toc496723442"/>
-      <w:bookmarkStart w:id="58" w:name="_Toc499212886"/>
+      <w:bookmarkStart w:id="61" w:name="_Toc496723442"/>
+      <w:bookmarkStart w:id="62" w:name="_Toc499212886"/>
       <w:r>
         <w:t xml:space="preserve">Class – </w:t>
       </w:r>
+      <w:proofErr w:type="spellStart"/>
+      <w:proofErr w:type="gramStart"/>
       <w:r>
         <w:rPr>
           <w:rFonts w:ascii="Courier New" w:hAnsi="Courier New" w:cs="Courier New"/>
         </w:rPr>
         <w:t>org.geotools.data.shapefile.dbf.DbaseFileWriter</w:t>
       </w:r>
-      <w:bookmarkEnd w:id="57"/>
-      <w:bookmarkEnd w:id="58"/>
+      <w:bookmarkEnd w:id="61"/>
+      <w:bookmarkEnd w:id="62"/>
+      <w:proofErr w:type="spellEnd"/>
+      <w:proofErr w:type="gramEnd"/>
     </w:p>
     <w:p>
       <w:pPr>
@@ -28976,6 +30711,7 @@
           <w:szCs w:val="20"/>
         </w:rPr>
       </w:pPr>
+      <w:proofErr w:type="spellStart"/>
       <w:r>
         <w:rPr>
           <w:rFonts w:ascii="Courier New" w:hAnsi="Courier New" w:cs="Courier New"/>
@@ -28984,6 +30720,7 @@
         </w:rPr>
         <w:t>DbaseFileWriter</w:t>
       </w:r>
+      <w:proofErr w:type="spellEnd"/>
       <w:r>
         <w:rPr>
           <w:rFonts w:cstheme="minorHAnsi"/>
@@ -29059,11 +30796,13 @@
           <w:rFonts w:ascii="Courier New" w:hAnsi="Courier New" w:cs="Courier New"/>
         </w:rPr>
       </w:pPr>
-      <w:bookmarkStart w:id="59" w:name="_Toc496723443"/>
-      <w:bookmarkStart w:id="60" w:name="_Toc499212887"/>
+      <w:bookmarkStart w:id="63" w:name="_Toc496723443"/>
+      <w:bookmarkStart w:id="64" w:name="_Toc499212887"/>
       <w:r>
         <w:t xml:space="preserve">Class – </w:t>
       </w:r>
+      <w:proofErr w:type="spellStart"/>
+      <w:proofErr w:type="gramStart"/>
       <w:r>
         <w:rPr>
           <w:rFonts w:ascii="Courier New" w:hAnsi="Courier New" w:cs="Courier New"/>
@@ -29082,8 +30821,10 @@
         </w:rPr>
         <w:t>ShapefileReader</w:t>
       </w:r>
-      <w:bookmarkEnd w:id="59"/>
-      <w:bookmarkEnd w:id="60"/>
+      <w:bookmarkEnd w:id="63"/>
+      <w:bookmarkEnd w:id="64"/>
+      <w:proofErr w:type="spellEnd"/>
+      <w:proofErr w:type="gramEnd"/>
     </w:p>
     <w:p>
       <w:pPr>
@@ -29094,13 +30835,97 @@
           <w:szCs w:val="20"/>
         </w:rPr>
       </w:pPr>
+      <w:proofErr w:type="spellStart"/>
       <w:r>
         <w:rPr>
           <w:rFonts w:ascii="Courier New" w:hAnsi="Courier New" w:cs="Courier New"/>
           <w:sz w:val="20"/>
           <w:szCs w:val="20"/>
         </w:rPr>
-        <w:t>ShapefileReader -&gt; private boolean hasNext(boolean checkRecno)</w:t>
+        <w:t>ShapefileReader</w:t>
+      </w:r>
+      <w:proofErr w:type="spellEnd"/>
+      <w:r>
+        <w:rPr>
+          <w:rFonts w:ascii="Courier New" w:hAnsi="Courier New" w:cs="Courier New"/>
+          <w:sz w:val="20"/>
+          <w:szCs w:val="20"/>
+        </w:rPr>
+        <w:t xml:space="preserve"> -&gt; private </w:t>
+      </w:r>
+      <w:proofErr w:type="spellStart"/>
+      <w:r>
+        <w:rPr>
+          <w:rFonts w:ascii="Courier New" w:hAnsi="Courier New" w:cs="Courier New"/>
+          <w:sz w:val="20"/>
+          <w:szCs w:val="20"/>
+        </w:rPr>
+        <w:t>boolean</w:t>
+      </w:r>
+      <w:proofErr w:type="spellEnd"/>
+      <w:r>
+        <w:rPr>
+          <w:rFonts w:ascii="Courier New" w:hAnsi="Courier New" w:cs="Courier New"/>
+          <w:sz w:val="20"/>
+          <w:szCs w:val="20"/>
+        </w:rPr>
+        <w:t xml:space="preserve"> </w:t>
+      </w:r>
+      <w:proofErr w:type="spellStart"/>
+      <w:proofErr w:type="gramStart"/>
+      <w:r>
+        <w:rPr>
+          <w:rFonts w:ascii="Courier New" w:hAnsi="Courier New" w:cs="Courier New"/>
+          <w:sz w:val="20"/>
+          <w:szCs w:val="20"/>
+        </w:rPr>
+        <w:t>hasNext</w:t>
+      </w:r>
+      <w:proofErr w:type="spellEnd"/>
+      <w:r>
+        <w:rPr>
+          <w:rFonts w:ascii="Courier New" w:hAnsi="Courier New" w:cs="Courier New"/>
+          <w:sz w:val="20"/>
+          <w:szCs w:val="20"/>
+        </w:rPr>
+        <w:t>(</w:t>
+      </w:r>
+      <w:proofErr w:type="spellStart"/>
+      <w:proofErr w:type="gramEnd"/>
+      <w:r>
+        <w:rPr>
+          <w:rFonts w:ascii="Courier New" w:hAnsi="Courier New" w:cs="Courier New"/>
+          <w:sz w:val="20"/>
+          <w:szCs w:val="20"/>
+        </w:rPr>
+        <w:t>boolean</w:t>
+      </w:r>
+      <w:proofErr w:type="spellEnd"/>
+      <w:r>
+        <w:rPr>
+          <w:rFonts w:ascii="Courier New" w:hAnsi="Courier New" w:cs="Courier New"/>
+          <w:sz w:val="20"/>
+          <w:szCs w:val="20"/>
+        </w:rPr>
+        <w:t xml:space="preserve"> </w:t>
+      </w:r>
+      <w:proofErr w:type="spellStart"/>
+      <w:r>
+        <w:rPr>
+          <w:rFonts w:ascii="Courier New" w:hAnsi="Courier New" w:cs="Courier New"/>
+          <w:sz w:val="20"/>
+          <w:szCs w:val="20"/>
+        </w:rPr>
+        <w:t>checkRecno</w:t>
+      </w:r>
+      <w:proofErr w:type="spellEnd"/>
+      <w:r>
+        <w:rPr>
+          <w:rFonts w:ascii="Courier New" w:hAnsi="Courier New" w:cs="Courier New"/>
+          <w:sz w:val="20"/>
+          <w:szCs w:val="20"/>
+        </w:rPr>
+        <w:t>)</w:t>
       </w:r>
       <w:r>
         <w:rPr>
@@ -29150,6 +30975,7 @@
         </w:rPr>
         <w:t xml:space="preserve"> </w:t>
       </w:r>
+      <w:proofErr w:type="spellStart"/>
       <w:r>
         <w:rPr>
           <w:rFonts w:ascii="Courier New" w:hAnsi="Courier New" w:cs="Courier New"/>
@@ -29158,6 +30984,7 @@
         </w:rPr>
         <w:t>shxReader</w:t>
       </w:r>
+      <w:proofErr w:type="spellEnd"/>
       <w:r>
         <w:rPr>
           <w:rFonts w:cstheme="minorHAnsi"/>
@@ -29166,6 +30993,7 @@
         </w:rPr>
         <w:t xml:space="preserve"> (i.e. Shapefile Index file reader object), which was causing </w:t>
       </w:r>
+      <w:proofErr w:type="spellStart"/>
       <w:r>
         <w:rPr>
           <w:rFonts w:ascii="Courier New" w:hAnsi="Courier New" w:cs="Courier New"/>
@@ -29174,6 +31002,7 @@
         </w:rPr>
         <w:t>java.lang.NullPointerException</w:t>
       </w:r>
+      <w:proofErr w:type="spellEnd"/>
       <w:r>
         <w:rPr>
           <w:rFonts w:cstheme="minorHAnsi"/>
@@ -29217,6 +31046,7 @@
         </w:rPr>
         <w:t xml:space="preserve"> </w:t>
       </w:r>
+      <w:proofErr w:type="spellStart"/>
       <w:r>
         <w:rPr>
           <w:rFonts w:ascii="Courier New" w:hAnsi="Courier New" w:cs="Courier New"/>
@@ -29225,6 +31055,7 @@
         </w:rPr>
         <w:t>shxReader</w:t>
       </w:r>
+      <w:proofErr w:type="spellEnd"/>
       <w:r>
         <w:rPr>
           <w:rFonts w:cstheme="minorHAnsi"/>
@@ -29305,8 +31136,13 @@
       <w:pStyle w:val="Footerdateline"/>
     </w:pPr>
     <w:r>
-      <w:t>The contents of this document, including system ideas and concepts, are confidential and proprietary in nature and are not to be distributed in any form without the prior written consent of Bentley Systems inc.</w:t>
+      <w:t xml:space="preserve">The contents of this document, including system ideas and concepts, are confidential and proprietary in nature and are not to be distributed in any form without the prior written consent of Bentley Systems </w:t>
     </w:r>
+    <w:proofErr w:type="spellStart"/>
+    <w:r>
+      <w:t>inc.</w:t>
+    </w:r>
+    <w:proofErr w:type="spellEnd"/>
   </w:p>
 </w:ftr>
 </file>
@@ -29588,7 +31424,7 @@
             <w:fldChar w:fldCharType="separate"/>
           </w:r>
           <w:r>
-            <w:t>23-Nov-17</w:t>
+            <w:t>17-Jan-18</w:t>
           </w:r>
           <w:r>
             <w:fldChar w:fldCharType="end"/>
@@ -31245,16 +33081,16 @@
     </w:lvl>
   </w:abstractNum>
   <w:abstractNum w:abstractNumId="19" w15:restartNumberingAfterBreak="0">
-    <w:nsid w:val="55450AE6"/>
+    <w:nsid w:val="512667F3"/>
     <w:multiLevelType w:val="hybridMultilevel"/>
-    <w:tmpl w:val="0BBA5AF2"/>
-    <w:lvl w:ilvl="0" w:tplc="BED477E4">
+    <w:tmpl w:val="A80A2034"/>
+    <w:lvl w:ilvl="0" w:tplc="7A0EDCD0">
       <w:start w:val="1"/>
       <w:numFmt w:val="lowerLetter"/>
       <w:lvlText w:val="%1."/>
       <w:lvlJc w:val="left"/>
       <w:pPr>
-        <w:ind w:left="1069" w:hanging="360"/>
+        <w:ind w:left="792" w:hanging="360"/>
       </w:pPr>
       <w:rPr>
         <w:rFonts w:hint="default"/>
@@ -31266,7 +33102,7 @@
       <w:lvlText w:val="%2."/>
       <w:lvlJc w:val="left"/>
       <w:pPr>
-        <w:ind w:left="1789" w:hanging="360"/>
+        <w:ind w:left="1512" w:hanging="360"/>
       </w:pPr>
     </w:lvl>
     <w:lvl w:ilvl="2" w:tplc="4009001B" w:tentative="1">
@@ -31275,7 +33111,7 @@
       <w:lvlText w:val="%3."/>
       <w:lvlJc w:val="right"/>
       <w:pPr>
-        <w:ind w:left="2509" w:hanging="180"/>
+        <w:ind w:left="2232" w:hanging="180"/>
       </w:pPr>
     </w:lvl>
     <w:lvl w:ilvl="3" w:tplc="4009000F" w:tentative="1">
@@ -31284,7 +33120,7 @@
       <w:lvlText w:val="%4."/>
       <w:lvlJc w:val="left"/>
       <w:pPr>
-        <w:ind w:left="3229" w:hanging="360"/>
+        <w:ind w:left="2952" w:hanging="360"/>
       </w:pPr>
     </w:lvl>
     <w:lvl w:ilvl="4" w:tplc="40090019" w:tentative="1">
@@ -31293,7 +33129,7 @@
       <w:lvlText w:val="%5."/>
       <w:lvlJc w:val="left"/>
       <w:pPr>
-        <w:ind w:left="3949" w:hanging="360"/>
+        <w:ind w:left="3672" w:hanging="360"/>
       </w:pPr>
     </w:lvl>
     <w:lvl w:ilvl="5" w:tplc="4009001B" w:tentative="1">
@@ -31302,7 +33138,7 @@
       <w:lvlText w:val="%6."/>
       <w:lvlJc w:val="right"/>
       <w:pPr>
-        <w:ind w:left="4669" w:hanging="180"/>
+        <w:ind w:left="4392" w:hanging="180"/>
       </w:pPr>
     </w:lvl>
     <w:lvl w:ilvl="6" w:tplc="4009000F" w:tentative="1">
@@ -31311,7 +33147,7 @@
       <w:lvlText w:val="%7."/>
       <w:lvlJc w:val="left"/>
       <w:pPr>
-        <w:ind w:left="5389" w:hanging="360"/>
+        <w:ind w:left="5112" w:hanging="360"/>
       </w:pPr>
     </w:lvl>
     <w:lvl w:ilvl="7" w:tplc="40090019" w:tentative="1">
@@ -31320,7 +33156,7 @@
       <w:lvlText w:val="%8."/>
       <w:lvlJc w:val="left"/>
       <w:pPr>
-        <w:ind w:left="6109" w:hanging="360"/>
+        <w:ind w:left="5832" w:hanging="360"/>
       </w:pPr>
     </w:lvl>
     <w:lvl w:ilvl="8" w:tplc="4009001B" w:tentative="1">
@@ -31329,11 +33165,190 @@
       <w:lvlText w:val="%9."/>
       <w:lvlJc w:val="right"/>
       <w:pPr>
-        <w:ind w:left="6829" w:hanging="180"/>
+        <w:ind w:left="6552" w:hanging="180"/>
       </w:pPr>
     </w:lvl>
   </w:abstractNum>
   <w:abstractNum w:abstractNumId="20" w15:restartNumberingAfterBreak="0">
+    <w:nsid w:val="55450AE6"/>
+    <w:multiLevelType w:val="hybridMultilevel"/>
+    <w:tmpl w:val="0BBA5AF2"/>
+    <w:lvl w:ilvl="0" w:tplc="BED477E4">
+      <w:start w:val="1"/>
+      <w:numFmt w:val="lowerLetter"/>
+      <w:lvlText w:val="%1."/>
+      <w:lvlJc w:val="left"/>
+      <w:pPr>
+        <w:ind w:left="1069" w:hanging="360"/>
+      </w:pPr>
+      <w:rPr>
+        <w:rFonts w:hint="default"/>
+      </w:rPr>
+    </w:lvl>
+    <w:lvl w:ilvl="1" w:tplc="40090019" w:tentative="1">
+      <w:start w:val="1"/>
+      <w:numFmt w:val="lowerLetter"/>
+      <w:lvlText w:val="%2."/>
+      <w:lvlJc w:val="left"/>
+      <w:pPr>
+        <w:ind w:left="1789" w:hanging="360"/>
+      </w:pPr>
+    </w:lvl>
+    <w:lvl w:ilvl="2" w:tplc="4009001B" w:tentative="1">
+      <w:start w:val="1"/>
+      <w:numFmt w:val="lowerRoman"/>
+      <w:lvlText w:val="%3."/>
+      <w:lvlJc w:val="right"/>
+      <w:pPr>
+        <w:ind w:left="2509" w:hanging="180"/>
+      </w:pPr>
+    </w:lvl>
+    <w:lvl w:ilvl="3" w:tplc="4009000F" w:tentative="1">
+      <w:start w:val="1"/>
+      <w:numFmt w:val="decimal"/>
+      <w:lvlText w:val="%4."/>
+      <w:lvlJc w:val="left"/>
+      <w:pPr>
+        <w:ind w:left="3229" w:hanging="360"/>
+      </w:pPr>
+    </w:lvl>
+    <w:lvl w:ilvl="4" w:tplc="40090019" w:tentative="1">
+      <w:start w:val="1"/>
+      <w:numFmt w:val="lowerLetter"/>
+      <w:lvlText w:val="%5."/>
+      <w:lvlJc w:val="left"/>
+      <w:pPr>
+        <w:ind w:left="3949" w:hanging="360"/>
+      </w:pPr>
+    </w:lvl>
+    <w:lvl w:ilvl="5" w:tplc="4009001B" w:tentative="1">
+      <w:start w:val="1"/>
+      <w:numFmt w:val="lowerRoman"/>
+      <w:lvlText w:val="%6."/>
+      <w:lvlJc w:val="right"/>
+      <w:pPr>
+        <w:ind w:left="4669" w:hanging="180"/>
+      </w:pPr>
+    </w:lvl>
+    <w:lvl w:ilvl="6" w:tplc="4009000F" w:tentative="1">
+      <w:start w:val="1"/>
+      <w:numFmt w:val="decimal"/>
+      <w:lvlText w:val="%7."/>
+      <w:lvlJc w:val="left"/>
+      <w:pPr>
+        <w:ind w:left="5389" w:hanging="360"/>
+      </w:pPr>
+    </w:lvl>
+    <w:lvl w:ilvl="7" w:tplc="40090019" w:tentative="1">
+      <w:start w:val="1"/>
+      <w:numFmt w:val="lowerLetter"/>
+      <w:lvlText w:val="%8."/>
+      <w:lvlJc w:val="left"/>
+      <w:pPr>
+        <w:ind w:left="6109" w:hanging="360"/>
+      </w:pPr>
+    </w:lvl>
+    <w:lvl w:ilvl="8" w:tplc="4009001B" w:tentative="1">
+      <w:start w:val="1"/>
+      <w:numFmt w:val="lowerRoman"/>
+      <w:lvlText w:val="%9."/>
+      <w:lvlJc w:val="right"/>
+      <w:pPr>
+        <w:ind w:left="6829" w:hanging="180"/>
+      </w:pPr>
+    </w:lvl>
+  </w:abstractNum>
+  <w:abstractNum w:abstractNumId="21" w15:restartNumberingAfterBreak="0">
+    <w:nsid w:val="58881363"/>
+    <w:multiLevelType w:val="hybridMultilevel"/>
+    <w:tmpl w:val="95926A90"/>
+    <w:lvl w:ilvl="0" w:tplc="9BE2A66E">
+      <w:start w:val="1"/>
+      <w:numFmt w:val="lowerLetter"/>
+      <w:lvlText w:val="%1."/>
+      <w:lvlJc w:val="left"/>
+      <w:pPr>
+        <w:ind w:left="720" w:hanging="360"/>
+      </w:pPr>
+      <w:rPr>
+        <w:rFonts w:hint="default"/>
+        <w:b/>
+      </w:rPr>
+    </w:lvl>
+    <w:lvl w:ilvl="1" w:tplc="40090019" w:tentative="1">
+      <w:start w:val="1"/>
+      <w:numFmt w:val="lowerLetter"/>
+      <w:lvlText w:val="%2."/>
+      <w:lvlJc w:val="left"/>
+      <w:pPr>
+        <w:ind w:left="1440" w:hanging="360"/>
+      </w:pPr>
+    </w:lvl>
+    <w:lvl w:ilvl="2" w:tplc="4009001B" w:tentative="1">
+      <w:start w:val="1"/>
+      <w:numFmt w:val="lowerRoman"/>
+      <w:lvlText w:val="%3."/>
+      <w:lvlJc w:val="right"/>
+      <w:pPr>
+        <w:ind w:left="2160" w:hanging="180"/>
+      </w:pPr>
+    </w:lvl>
+    <w:lvl w:ilvl="3" w:tplc="4009000F" w:tentative="1">
+      <w:start w:val="1"/>
+      <w:numFmt w:val="decimal"/>
+      <w:lvlText w:val="%4."/>
+      <w:lvlJc w:val="left"/>
+      <w:pPr>
+        <w:ind w:left="2880" w:hanging="360"/>
+      </w:pPr>
+    </w:lvl>
+    <w:lvl w:ilvl="4" w:tplc="40090019" w:tentative="1">
+      <w:start w:val="1"/>
+      <w:numFmt w:val="lowerLetter"/>
+      <w:lvlText w:val="%5."/>
+      <w:lvlJc w:val="left"/>
+      <w:pPr>
+        <w:ind w:left="3600" w:hanging="360"/>
+      </w:pPr>
+    </w:lvl>
+    <w:lvl w:ilvl="5" w:tplc="4009001B" w:tentative="1">
+      <w:start w:val="1"/>
+      <w:numFmt w:val="lowerRoman"/>
+      <w:lvlText w:val="%6."/>
+      <w:lvlJc w:val="right"/>
+      <w:pPr>
+        <w:ind w:left="4320" w:hanging="180"/>
+      </w:pPr>
+    </w:lvl>
+    <w:lvl w:ilvl="6" w:tplc="4009000F" w:tentative="1">
+      <w:start w:val="1"/>
+      <w:numFmt w:val="decimal"/>
+      <w:lvlText w:val="%7."/>
+      <w:lvlJc w:val="left"/>
+      <w:pPr>
+        <w:ind w:left="5040" w:hanging="360"/>
+      </w:pPr>
+    </w:lvl>
+    <w:lvl w:ilvl="7" w:tplc="40090019" w:tentative="1">
+      <w:start w:val="1"/>
+      <w:numFmt w:val="lowerLetter"/>
+      <w:lvlText w:val="%8."/>
+      <w:lvlJc w:val="left"/>
+      <w:pPr>
+        <w:ind w:left="5760" w:hanging="360"/>
+      </w:pPr>
+    </w:lvl>
+    <w:lvl w:ilvl="8" w:tplc="4009001B" w:tentative="1">
+      <w:start w:val="1"/>
+      <w:numFmt w:val="lowerRoman"/>
+      <w:lvlText w:val="%9."/>
+      <w:lvlJc w:val="right"/>
+      <w:pPr>
+        <w:ind w:left="6480" w:hanging="180"/>
+      </w:pPr>
+    </w:lvl>
+  </w:abstractNum>
+  <w:abstractNum w:abstractNumId="22" w15:restartNumberingAfterBreak="0">
     <w:nsid w:val="5C487570"/>
     <w:multiLevelType w:val="hybridMultilevel"/>
     <w:tmpl w:val="1BAAC784"/>
@@ -31422,7 +33437,7 @@
       </w:pPr>
     </w:lvl>
   </w:abstractNum>
-  <w:abstractNum w:abstractNumId="21" w15:restartNumberingAfterBreak="0">
+  <w:abstractNum w:abstractNumId="23" w15:restartNumberingAfterBreak="0">
     <w:nsid w:val="5F0E705D"/>
     <w:multiLevelType w:val="hybridMultilevel"/>
     <w:tmpl w:val="06A8C24E"/>
@@ -31511,7 +33526,7 @@
       </w:pPr>
     </w:lvl>
   </w:abstractNum>
-  <w:abstractNum w:abstractNumId="22" w15:restartNumberingAfterBreak="0">
+  <w:abstractNum w:abstractNumId="24" w15:restartNumberingAfterBreak="0">
     <w:nsid w:val="6287270F"/>
     <w:multiLevelType w:val="hybridMultilevel"/>
     <w:tmpl w:val="40AC66CE"/>
@@ -31628,7 +33643,7 @@
       </w:pPr>
     </w:lvl>
   </w:abstractNum>
-  <w:abstractNum w:abstractNumId="23" w15:restartNumberingAfterBreak="0">
+  <w:abstractNum w:abstractNumId="25" w15:restartNumberingAfterBreak="0">
     <w:nsid w:val="6BCF2BC8"/>
     <w:multiLevelType w:val="multilevel"/>
     <w:tmpl w:val="87987664"/>
@@ -31787,7 +33802,7 @@
       </w:rPr>
     </w:lvl>
   </w:abstractNum>
-  <w:abstractNum w:abstractNumId="24" w15:restartNumberingAfterBreak="0">
+  <w:abstractNum w:abstractNumId="26" w15:restartNumberingAfterBreak="0">
     <w:nsid w:val="6E17288E"/>
     <w:multiLevelType w:val="multilevel"/>
     <w:tmpl w:val="32DA2350"/>
@@ -31947,7 +33962,7 @@
       </w:rPr>
     </w:lvl>
   </w:abstractNum>
-  <w:abstractNum w:abstractNumId="25" w15:restartNumberingAfterBreak="0">
+  <w:abstractNum w:abstractNumId="27" w15:restartNumberingAfterBreak="0">
     <w:nsid w:val="6F85065D"/>
     <w:multiLevelType w:val="hybridMultilevel"/>
     <w:tmpl w:val="FA7AD3CC"/>
@@ -32064,7 +34079,7 @@
       </w:pPr>
     </w:lvl>
   </w:abstractNum>
-  <w:abstractNum w:abstractNumId="26" w15:restartNumberingAfterBreak="0">
+  <w:abstractNum w:abstractNumId="28" w15:restartNumberingAfterBreak="0">
     <w:nsid w:val="75470282"/>
     <w:multiLevelType w:val="hybridMultilevel"/>
     <w:tmpl w:val="004A5070"/>
@@ -32209,7 +34224,7 @@
       </w:rPr>
     </w:lvl>
   </w:abstractNum>
-  <w:abstractNum w:abstractNumId="27" w15:restartNumberingAfterBreak="0">
+  <w:abstractNum w:abstractNumId="29" w15:restartNumberingAfterBreak="0">
     <w:nsid w:val="76A86A22"/>
     <w:multiLevelType w:val="hybridMultilevel"/>
     <w:tmpl w:val="64BE60AE"/>
@@ -32302,10 +34317,10 @@
     <w:abstractNumId w:val="15"/>
   </w:num>
   <w:num w:numId="2">
-    <w:abstractNumId w:val="24"/>
+    <w:abstractNumId w:val="26"/>
   </w:num>
   <w:num w:numId="3">
-    <w:abstractNumId w:val="26"/>
+    <w:abstractNumId w:val="28"/>
   </w:num>
   <w:num w:numId="4">
     <w:abstractNumId w:val="6"/>
@@ -32326,7 +34341,7 @@
     <w:abstractNumId w:val="1"/>
   </w:num>
   <w:num w:numId="10">
-    <w:abstractNumId w:val="23"/>
+    <w:abstractNumId w:val="25"/>
   </w:num>
   <w:num w:numId="11">
     <w:abstractNumId w:val="7"/>
@@ -32341,10 +34356,10 @@
     <w:abstractNumId w:val="5"/>
   </w:num>
   <w:num w:numId="15">
-    <w:abstractNumId w:val="22"/>
+    <w:abstractNumId w:val="24"/>
   </w:num>
   <w:num w:numId="16">
-    <w:abstractNumId w:val="25"/>
+    <w:abstractNumId w:val="27"/>
   </w:num>
   <w:num w:numId="17">
     <w:abstractNumId w:val="9"/>
@@ -32353,10 +34368,10 @@
     <w:abstractNumId w:val="13"/>
   </w:num>
   <w:num w:numId="19">
-    <w:abstractNumId w:val="20"/>
+    <w:abstractNumId w:val="22"/>
   </w:num>
   <w:num w:numId="20">
-    <w:abstractNumId w:val="21"/>
+    <w:abstractNumId w:val="23"/>
   </w:num>
   <w:num w:numId="21">
     <w:abstractNumId w:val="16"/>
@@ -32365,10 +34380,10 @@
     <w:abstractNumId w:val="18"/>
   </w:num>
   <w:num w:numId="23">
-    <w:abstractNumId w:val="19"/>
+    <w:abstractNumId w:val="20"/>
   </w:num>
   <w:num w:numId="24">
-    <w:abstractNumId w:val="27"/>
+    <w:abstractNumId w:val="29"/>
   </w:num>
   <w:num w:numId="25">
     <w:abstractNumId w:val="17"/>
@@ -32423,6 +34438,12 @@
   </w:num>
   <w:num w:numId="30">
     <w:abstractNumId w:val="14"/>
+  </w:num>
+  <w:num w:numId="31">
+    <w:abstractNumId w:val="19"/>
+  </w:num>
+  <w:num w:numId="32">
+    <w:abstractNumId w:val="21"/>
   </w:num>
   <w:numIdMacAtCleanup w:val="28"/>
 </w:numbering>
@@ -34677,7 +36698,7 @@
 </file>
 
 <file path=customXml/itemProps1.xml><?xml version="1.0" encoding="utf-8"?>
-<ds:datastoreItem xmlns:ds="http://schemas.openxmlformats.org/officeDocument/2006/customXml" ds:itemID="{CB472FAF-531C-43DB-80BA-9438ADDF9D84}">
+<ds:datastoreItem xmlns:ds="http://schemas.openxmlformats.org/officeDocument/2006/customXml" ds:itemID="{1D1E7A03-3A1D-4FFD-98D5-342AC301BE50}">
   <ds:schemaRefs>
     <ds:schemaRef ds:uri="http://schemas.openxmlformats.org/officeDocument/2006/bibliography"/>
   </ds:schemaRefs>

</xml_diff>